<commit_message>
add functions of database
</commit_message>
<xml_diff>
--- a/Белов А.А 9893.docx
+++ b/Белов А.А 9893.docx
@@ -3118,7 +3118,7 @@
                 <w:sz w:val="28"/>
                 <w:szCs w:val="28"/>
               </w:rPr>
-              <w:t>Первичный</w:t>
+              <w:t>Внешний</w:t>
             </w:r>
           </w:p>
         </w:tc>
@@ -3216,9 +3216,16 @@
                 <w:rFonts w:ascii="Times New Roman" w:hAnsi="Times New Roman" w:cs="Times New Roman"/>
                 <w:sz w:val="28"/>
                 <w:szCs w:val="28"/>
-                <w:lang w:val="en-US"/>
               </w:rPr>
             </w:pPr>
+            <w:r>
+              <w:rPr>
+                <w:rFonts w:ascii="Times New Roman" w:hAnsi="Times New Roman" w:cs="Times New Roman"/>
+                <w:sz w:val="28"/>
+                <w:szCs w:val="28"/>
+              </w:rPr>
+              <w:t>Внешний</w:t>
+            </w:r>
           </w:p>
         </w:tc>
         <w:tc>
@@ -3352,8 +3359,6 @@
               </w:rPr>
               <w:t>i</w:t>
             </w:r>
-            <w:bookmarkStart w:id="0" w:name="_GoBack"/>
-            <w:bookmarkEnd w:id="0"/>
             <w:r>
               <w:rPr>
                 <w:rFonts w:ascii="Times New Roman" w:hAnsi="Times New Roman" w:cs="Times New Roman"/>
@@ -3428,6 +3433,74 @@
     </w:p>
     <w:p>
       <w:pPr>
+        <w:ind w:left="720"/>
+        <w:rPr>
+          <w:rFonts w:ascii="Times New Roman" w:hAnsi="Times New Roman" w:cs="Times New Roman"/>
+          <w:sz w:val="28"/>
+          <w:szCs w:val="28"/>
+          <w:lang w:val="en-US"/>
+        </w:rPr>
+      </w:pPr>
+      <w:r>
+        <w:rPr>
+          <w:rFonts w:ascii="Times New Roman" w:hAnsi="Times New Roman" w:cs="Times New Roman"/>
+          <w:noProof/>
+          <w:sz w:val="28"/>
+          <w:szCs w:val="28"/>
+        </w:rPr>
+        <w:lastRenderedPageBreak/>
+        <w:drawing>
+          <wp:inline distT="0" distB="0" distL="0" distR="0">
+            <wp:extent cx="5934710" cy="4002405"/>
+            <wp:effectExtent l="0" t="0" r="8890" b="0"/>
+            <wp:docPr id="1" name="Рисунок 1"/>
+            <wp:cNvGraphicFramePr>
+              <a:graphicFrameLocks xmlns:a="http://schemas.openxmlformats.org/drawingml/2006/main" noChangeAspect="1"/>
+            </wp:cNvGraphicFramePr>
+            <a:graphic xmlns:a="http://schemas.openxmlformats.org/drawingml/2006/main">
+              <a:graphicData uri="http://schemas.openxmlformats.org/drawingml/2006/picture">
+                <pic:pic xmlns:pic="http://schemas.openxmlformats.org/drawingml/2006/picture">
+                  <pic:nvPicPr>
+                    <pic:cNvPr id="0" name="Picture 1"/>
+                    <pic:cNvPicPr>
+                      <a:picLocks noChangeAspect="1" noChangeArrowheads="1"/>
+                    </pic:cNvPicPr>
+                  </pic:nvPicPr>
+                  <pic:blipFill>
+                    <a:blip r:embed="rId5">
+                      <a:extLst>
+                        <a:ext uri="{28A0092B-C50C-407E-A947-70E740481C1C}">
+                          <a14:useLocalDpi xmlns:a14="http://schemas.microsoft.com/office/drawing/2010/main" val="0"/>
+                        </a:ext>
+                      </a:extLst>
+                    </a:blip>
+                    <a:srcRect/>
+                    <a:stretch>
+                      <a:fillRect/>
+                    </a:stretch>
+                  </pic:blipFill>
+                  <pic:spPr bwMode="auto">
+                    <a:xfrm>
+                      <a:off x="0" y="0"/>
+                      <a:ext cx="5934710" cy="4002405"/>
+                    </a:xfrm>
+                    <a:prstGeom prst="rect">
+                      <a:avLst/>
+                    </a:prstGeom>
+                    <a:noFill/>
+                    <a:ln>
+                      <a:noFill/>
+                    </a:ln>
+                  </pic:spPr>
+                </pic:pic>
+              </a:graphicData>
+            </a:graphic>
+          </wp:inline>
+        </w:drawing>
+      </w:r>
+    </w:p>
+    <w:p>
+      <w:pPr>
         <w:pStyle w:val="a5"/>
         <w:numPr>
           <w:ilvl w:val="0"/>
@@ -3477,6 +3550,17 @@
     <w:p>
       <w:pPr>
         <w:pStyle w:val="a5"/>
+        <w:rPr>
+          <w:rFonts w:ascii="Times New Roman" w:hAnsi="Times New Roman" w:cs="Times New Roman"/>
+          <w:b/>
+          <w:sz w:val="28"/>
+          <w:szCs w:val="28"/>
+        </w:rPr>
+      </w:pPr>
+    </w:p>
+    <w:p>
+      <w:pPr>
+        <w:pStyle w:val="a5"/>
         <w:numPr>
           <w:ilvl w:val="0"/>
           <w:numId w:val="1"/>
@@ -3497,6 +3581,3451 @@
         </w:rPr>
         <w:t>Описание функций управления данными</w:t>
       </w:r>
+    </w:p>
+    <w:p>
+      <w:pPr>
+        <w:pStyle w:val="a5"/>
+        <w:rPr>
+          <w:rFonts w:ascii="Times New Roman" w:hAnsi="Times New Roman" w:cs="Times New Roman"/>
+          <w:b/>
+          <w:sz w:val="28"/>
+          <w:szCs w:val="28"/>
+        </w:rPr>
+      </w:pPr>
+    </w:p>
+    <w:p>
+      <w:pPr>
+        <w:pStyle w:val="a5"/>
+        <w:rPr>
+          <w:rFonts w:ascii="Times New Roman" w:hAnsi="Times New Roman" w:cs="Times New Roman"/>
+          <w:b/>
+          <w:sz w:val="28"/>
+          <w:szCs w:val="28"/>
+          <w:lang w:val="en-US"/>
+        </w:rPr>
+      </w:pPr>
+      <w:r>
+        <w:rPr>
+          <w:rFonts w:ascii="Times New Roman" w:hAnsi="Times New Roman" w:cs="Times New Roman"/>
+          <w:b/>
+          <w:sz w:val="28"/>
+          <w:szCs w:val="28"/>
+          <w:lang w:val="en-US"/>
+        </w:rPr>
+        <w:t>Incident</w:t>
+      </w:r>
+      <w:r>
+        <w:rPr>
+          <w:rFonts w:ascii="Times New Roman" w:hAnsi="Times New Roman" w:cs="Times New Roman"/>
+          <w:b/>
+          <w:sz w:val="28"/>
+          <w:szCs w:val="28"/>
+        </w:rPr>
+        <w:t xml:space="preserve"> </w:t>
+      </w:r>
+      <w:r>
+        <w:rPr>
+          <w:rFonts w:ascii="Times New Roman" w:hAnsi="Times New Roman" w:cs="Times New Roman"/>
+          <w:b/>
+          <w:sz w:val="28"/>
+          <w:szCs w:val="28"/>
+          <w:lang w:val="en-US"/>
+        </w:rPr>
+        <w:t>/ Person</w:t>
+      </w:r>
+    </w:p>
+    <w:p>
+      <w:pPr>
+        <w:pStyle w:val="a5"/>
+        <w:rPr>
+          <w:rFonts w:ascii="Times New Roman" w:hAnsi="Times New Roman" w:cs="Times New Roman"/>
+          <w:b/>
+          <w:sz w:val="28"/>
+          <w:szCs w:val="28"/>
+        </w:rPr>
+      </w:pPr>
+    </w:p>
+    <w:p>
+      <w:pPr>
+        <w:pStyle w:val="a5"/>
+        <w:rPr>
+          <w:rFonts w:ascii="Times New Roman" w:hAnsi="Times New Roman" w:cs="Times New Roman"/>
+          <w:b/>
+          <w:sz w:val="28"/>
+          <w:szCs w:val="28"/>
+        </w:rPr>
+      </w:pPr>
+    </w:p>
+    <w:p>
+      <w:pPr>
+        <w:pStyle w:val="a5"/>
+        <w:rPr>
+          <w:rFonts w:ascii="Times New Roman" w:hAnsi="Times New Roman" w:cs="Times New Roman"/>
+          <w:b/>
+          <w:sz w:val="28"/>
+          <w:szCs w:val="28"/>
+        </w:rPr>
+      </w:pPr>
+    </w:p>
+    <w:p>
+      <w:pPr>
+        <w:pStyle w:val="a5"/>
+        <w:rPr>
+          <w:rFonts w:ascii="Times New Roman" w:hAnsi="Times New Roman" w:cs="Times New Roman"/>
+          <w:b/>
+          <w:sz w:val="28"/>
+          <w:szCs w:val="28"/>
+        </w:rPr>
+      </w:pPr>
+    </w:p>
+    <w:p>
+      <w:pPr>
+        <w:pStyle w:val="a5"/>
+        <w:rPr>
+          <w:rFonts w:ascii="Times New Roman" w:hAnsi="Times New Roman" w:cs="Times New Roman"/>
+          <w:b/>
+          <w:sz w:val="28"/>
+          <w:szCs w:val="28"/>
+        </w:rPr>
+      </w:pPr>
+    </w:p>
+    <w:p>
+      <w:pPr>
+        <w:pStyle w:val="a5"/>
+        <w:rPr>
+          <w:rFonts w:ascii="Times New Roman" w:hAnsi="Times New Roman" w:cs="Times New Roman"/>
+          <w:b/>
+          <w:sz w:val="28"/>
+          <w:szCs w:val="28"/>
+        </w:rPr>
+      </w:pPr>
+    </w:p>
+    <w:p>
+      <w:pPr>
+        <w:pStyle w:val="a5"/>
+        <w:rPr>
+          <w:rFonts w:ascii="Times New Roman" w:hAnsi="Times New Roman" w:cs="Times New Roman"/>
+          <w:b/>
+          <w:sz w:val="28"/>
+          <w:szCs w:val="28"/>
+        </w:rPr>
+      </w:pPr>
+    </w:p>
+    <w:p>
+      <w:pPr>
+        <w:pStyle w:val="a5"/>
+        <w:rPr>
+          <w:rFonts w:ascii="Times New Roman" w:hAnsi="Times New Roman" w:cs="Times New Roman"/>
+          <w:b/>
+          <w:sz w:val="28"/>
+          <w:szCs w:val="28"/>
+        </w:rPr>
+      </w:pPr>
+    </w:p>
+    <w:p>
+      <w:pPr>
+        <w:pStyle w:val="a5"/>
+        <w:rPr>
+          <w:rFonts w:ascii="Times New Roman" w:hAnsi="Times New Roman" w:cs="Times New Roman"/>
+          <w:b/>
+          <w:sz w:val="28"/>
+          <w:szCs w:val="28"/>
+        </w:rPr>
+      </w:pPr>
+    </w:p>
+    <w:p>
+      <w:pPr>
+        <w:pStyle w:val="a5"/>
+        <w:rPr>
+          <w:rFonts w:ascii="Times New Roman" w:hAnsi="Times New Roman" w:cs="Times New Roman"/>
+          <w:b/>
+          <w:sz w:val="28"/>
+          <w:szCs w:val="28"/>
+        </w:rPr>
+      </w:pPr>
+    </w:p>
+    <w:p>
+      <w:pPr>
+        <w:pStyle w:val="a5"/>
+        <w:rPr>
+          <w:rFonts w:ascii="Times New Roman" w:hAnsi="Times New Roman" w:cs="Times New Roman"/>
+          <w:b/>
+          <w:sz w:val="28"/>
+          <w:szCs w:val="28"/>
+        </w:rPr>
+      </w:pPr>
+    </w:p>
+    <w:p>
+      <w:pPr>
+        <w:pStyle w:val="a5"/>
+        <w:rPr>
+          <w:rFonts w:ascii="Times New Roman" w:hAnsi="Times New Roman" w:cs="Times New Roman"/>
+          <w:b/>
+          <w:sz w:val="28"/>
+          <w:szCs w:val="28"/>
+        </w:rPr>
+      </w:pPr>
+    </w:p>
+    <w:p>
+      <w:pPr>
+        <w:pStyle w:val="a5"/>
+        <w:rPr>
+          <w:rFonts w:ascii="Times New Roman" w:hAnsi="Times New Roman" w:cs="Times New Roman"/>
+          <w:b/>
+          <w:sz w:val="28"/>
+          <w:szCs w:val="28"/>
+        </w:rPr>
+      </w:pPr>
+    </w:p>
+    <w:p>
+      <w:pPr>
+        <w:pStyle w:val="a5"/>
+        <w:rPr>
+          <w:rFonts w:ascii="Times New Roman" w:hAnsi="Times New Roman" w:cs="Times New Roman"/>
+          <w:b/>
+          <w:sz w:val="28"/>
+          <w:szCs w:val="28"/>
+        </w:rPr>
+      </w:pPr>
+    </w:p>
+    <w:p>
+      <w:pPr>
+        <w:pStyle w:val="a5"/>
+        <w:rPr>
+          <w:rFonts w:ascii="Times New Roman" w:hAnsi="Times New Roman" w:cs="Times New Roman"/>
+          <w:b/>
+          <w:sz w:val="28"/>
+          <w:szCs w:val="28"/>
+        </w:rPr>
+      </w:pPr>
+    </w:p>
+    <w:p>
+      <w:pPr>
+        <w:pStyle w:val="a5"/>
+        <w:rPr>
+          <w:rFonts w:ascii="Times New Roman" w:hAnsi="Times New Roman" w:cs="Times New Roman"/>
+          <w:b/>
+          <w:sz w:val="28"/>
+          <w:szCs w:val="28"/>
+        </w:rPr>
+      </w:pPr>
+    </w:p>
+    <w:p>
+      <w:pPr>
+        <w:pStyle w:val="a5"/>
+        <w:rPr>
+          <w:rFonts w:ascii="Times New Roman" w:hAnsi="Times New Roman" w:cs="Times New Roman"/>
+          <w:b/>
+          <w:sz w:val="28"/>
+          <w:szCs w:val="28"/>
+        </w:rPr>
+      </w:pPr>
+    </w:p>
+    <w:p>
+      <w:pPr>
+        <w:pStyle w:val="a5"/>
+        <w:numPr>
+          <w:ilvl w:val="0"/>
+          <w:numId w:val="12"/>
+        </w:numPr>
+        <w:rPr>
+          <w:rFonts w:ascii="Times New Roman" w:hAnsi="Times New Roman" w:cs="Times New Roman"/>
+          <w:sz w:val="28"/>
+          <w:szCs w:val="28"/>
+        </w:rPr>
+      </w:pPr>
+      <w:r>
+        <w:rPr>
+          <w:rFonts w:ascii="Times New Roman" w:hAnsi="Times New Roman" w:cs="Times New Roman"/>
+          <w:sz w:val="28"/>
+          <w:szCs w:val="28"/>
+        </w:rPr>
+        <w:lastRenderedPageBreak/>
+        <w:t>Создание таблицы в базе данных.</w:t>
+      </w:r>
+    </w:p>
+    <w:p>
+      <w:pPr>
+        <w:pStyle w:val="a5"/>
+        <w:rPr>
+          <w:rFonts w:ascii="Times New Roman" w:hAnsi="Times New Roman" w:cs="Times New Roman"/>
+          <w:b/>
+          <w:sz w:val="28"/>
+          <w:szCs w:val="28"/>
+        </w:rPr>
+      </w:pPr>
+      <w:r>
+        <w:rPr>
+          <w:rFonts w:ascii="Times New Roman" w:hAnsi="Times New Roman" w:cs="Times New Roman"/>
+          <w:b/>
+          <w:noProof/>
+          <w:sz w:val="28"/>
+          <w:szCs w:val="28"/>
+        </w:rPr>
+        <w:drawing>
+          <wp:inline distT="0" distB="0" distL="0" distR="0">
+            <wp:extent cx="5555615" cy="1647825"/>
+            <wp:effectExtent l="0" t="0" r="6985" b="9525"/>
+            <wp:docPr id="2" name="Рисунок 2"/>
+            <wp:cNvGraphicFramePr>
+              <a:graphicFrameLocks xmlns:a="http://schemas.openxmlformats.org/drawingml/2006/main" noChangeAspect="1"/>
+            </wp:cNvGraphicFramePr>
+            <a:graphic xmlns:a="http://schemas.openxmlformats.org/drawingml/2006/main">
+              <a:graphicData uri="http://schemas.openxmlformats.org/drawingml/2006/picture">
+                <pic:pic xmlns:pic="http://schemas.openxmlformats.org/drawingml/2006/picture">
+                  <pic:nvPicPr>
+                    <pic:cNvPr id="0" name="Picture 2"/>
+                    <pic:cNvPicPr>
+                      <a:picLocks noChangeAspect="1" noChangeArrowheads="1"/>
+                    </pic:cNvPicPr>
+                  </pic:nvPicPr>
+                  <pic:blipFill>
+                    <a:blip r:embed="rId6">
+                      <a:extLst>
+                        <a:ext uri="{28A0092B-C50C-407E-A947-70E740481C1C}">
+                          <a14:useLocalDpi xmlns:a14="http://schemas.microsoft.com/office/drawing/2010/main" val="0"/>
+                        </a:ext>
+                      </a:extLst>
+                    </a:blip>
+                    <a:srcRect/>
+                    <a:stretch>
+                      <a:fillRect/>
+                    </a:stretch>
+                  </pic:blipFill>
+                  <pic:spPr bwMode="auto">
+                    <a:xfrm>
+                      <a:off x="0" y="0"/>
+                      <a:ext cx="5555615" cy="1647825"/>
+                    </a:xfrm>
+                    <a:prstGeom prst="rect">
+                      <a:avLst/>
+                    </a:prstGeom>
+                    <a:noFill/>
+                    <a:ln>
+                      <a:noFill/>
+                    </a:ln>
+                  </pic:spPr>
+                </pic:pic>
+              </a:graphicData>
+            </a:graphic>
+          </wp:inline>
+        </w:drawing>
+      </w:r>
+    </w:p>
+    <w:p>
+      <w:pPr>
+        <w:pStyle w:val="a5"/>
+        <w:rPr>
+          <w:rFonts w:ascii="Times New Roman" w:hAnsi="Times New Roman" w:cs="Times New Roman"/>
+          <w:b/>
+          <w:sz w:val="28"/>
+          <w:szCs w:val="28"/>
+        </w:rPr>
+      </w:pPr>
+    </w:p>
+    <w:p>
+      <w:pPr>
+        <w:pStyle w:val="a5"/>
+        <w:rPr>
+          <w:rFonts w:ascii="Times New Roman" w:hAnsi="Times New Roman" w:cs="Times New Roman"/>
+          <w:b/>
+          <w:sz w:val="28"/>
+          <w:szCs w:val="28"/>
+        </w:rPr>
+      </w:pPr>
+      <w:r>
+        <w:rPr>
+          <w:rFonts w:ascii="Times New Roman" w:hAnsi="Times New Roman" w:cs="Times New Roman"/>
+          <w:b/>
+          <w:noProof/>
+          <w:sz w:val="28"/>
+          <w:szCs w:val="28"/>
+        </w:rPr>
+        <w:drawing>
+          <wp:inline distT="0" distB="0" distL="0" distR="0" wp14:anchorId="1B12A5C0" wp14:editId="356D856D">
+            <wp:extent cx="5934710" cy="1785620"/>
+            <wp:effectExtent l="0" t="0" r="8890" b="5080"/>
+            <wp:docPr id="12" name="Рисунок 12"/>
+            <wp:cNvGraphicFramePr>
+              <a:graphicFrameLocks xmlns:a="http://schemas.openxmlformats.org/drawingml/2006/main" noChangeAspect="1"/>
+            </wp:cNvGraphicFramePr>
+            <a:graphic xmlns:a="http://schemas.openxmlformats.org/drawingml/2006/main">
+              <a:graphicData uri="http://schemas.openxmlformats.org/drawingml/2006/picture">
+                <pic:pic xmlns:pic="http://schemas.openxmlformats.org/drawingml/2006/picture">
+                  <pic:nvPicPr>
+                    <pic:cNvPr id="0" name="Picture 12"/>
+                    <pic:cNvPicPr>
+                      <a:picLocks noChangeAspect="1" noChangeArrowheads="1"/>
+                    </pic:cNvPicPr>
+                  </pic:nvPicPr>
+                  <pic:blipFill>
+                    <a:blip r:embed="rId7">
+                      <a:extLst>
+                        <a:ext uri="{28A0092B-C50C-407E-A947-70E740481C1C}">
+                          <a14:useLocalDpi xmlns:a14="http://schemas.microsoft.com/office/drawing/2010/main" val="0"/>
+                        </a:ext>
+                      </a:extLst>
+                    </a:blip>
+                    <a:srcRect/>
+                    <a:stretch>
+                      <a:fillRect/>
+                    </a:stretch>
+                  </pic:blipFill>
+                  <pic:spPr bwMode="auto">
+                    <a:xfrm>
+                      <a:off x="0" y="0"/>
+                      <a:ext cx="5934710" cy="1785620"/>
+                    </a:xfrm>
+                    <a:prstGeom prst="rect">
+                      <a:avLst/>
+                    </a:prstGeom>
+                    <a:noFill/>
+                    <a:ln>
+                      <a:noFill/>
+                    </a:ln>
+                  </pic:spPr>
+                </pic:pic>
+              </a:graphicData>
+            </a:graphic>
+          </wp:inline>
+        </w:drawing>
+      </w:r>
+    </w:p>
+    <w:p>
+      <w:pPr>
+        <w:rPr>
+          <w:rFonts w:ascii="Times New Roman" w:hAnsi="Times New Roman" w:cs="Times New Roman"/>
+          <w:sz w:val="28"/>
+          <w:szCs w:val="28"/>
+        </w:rPr>
+      </w:pPr>
+    </w:p>
+    <w:p>
+      <w:pPr>
+        <w:pStyle w:val="a5"/>
+        <w:rPr>
+          <w:rFonts w:ascii="Times New Roman" w:hAnsi="Times New Roman" w:cs="Times New Roman"/>
+          <w:sz w:val="28"/>
+          <w:szCs w:val="28"/>
+        </w:rPr>
+      </w:pPr>
+    </w:p>
+    <w:p>
+      <w:pPr>
+        <w:pStyle w:val="a5"/>
+        <w:numPr>
+          <w:ilvl w:val="0"/>
+          <w:numId w:val="12"/>
+        </w:numPr>
+        <w:rPr>
+          <w:rFonts w:ascii="Times New Roman" w:hAnsi="Times New Roman" w:cs="Times New Roman"/>
+          <w:sz w:val="28"/>
+          <w:szCs w:val="28"/>
+        </w:rPr>
+      </w:pPr>
+      <w:r>
+        <w:rPr>
+          <w:rFonts w:ascii="Times New Roman" w:hAnsi="Times New Roman" w:cs="Times New Roman"/>
+          <w:sz w:val="28"/>
+          <w:szCs w:val="28"/>
+        </w:rPr>
+        <w:t>Вставка элементов: дата регистрации, описание, принятое по происшествию решение, номер дела в таблицу</w:t>
+      </w:r>
+      <w:r>
+        <w:rPr>
+          <w:rFonts w:ascii="Times New Roman" w:hAnsi="Times New Roman" w:cs="Times New Roman"/>
+          <w:sz w:val="28"/>
+          <w:szCs w:val="28"/>
+        </w:rPr>
+        <w:t>.</w:t>
+      </w:r>
+    </w:p>
+    <w:p>
+      <w:pPr>
+        <w:pStyle w:val="a5"/>
+        <w:rPr>
+          <w:rFonts w:ascii="Times New Roman" w:hAnsi="Times New Roman" w:cs="Times New Roman"/>
+          <w:b/>
+          <w:sz w:val="28"/>
+          <w:szCs w:val="28"/>
+        </w:rPr>
+      </w:pPr>
+      <w:r>
+        <w:rPr>
+          <w:rFonts w:ascii="Times New Roman" w:hAnsi="Times New Roman" w:cs="Times New Roman"/>
+          <w:b/>
+          <w:noProof/>
+          <w:sz w:val="28"/>
+          <w:szCs w:val="28"/>
+        </w:rPr>
+        <w:drawing>
+          <wp:inline distT="0" distB="0" distL="0" distR="0">
+            <wp:extent cx="5934710" cy="1673225"/>
+            <wp:effectExtent l="0" t="0" r="8890" b="3175"/>
+            <wp:docPr id="3" name="Рисунок 3"/>
+            <wp:cNvGraphicFramePr>
+              <a:graphicFrameLocks xmlns:a="http://schemas.openxmlformats.org/drawingml/2006/main" noChangeAspect="1"/>
+            </wp:cNvGraphicFramePr>
+            <a:graphic xmlns:a="http://schemas.openxmlformats.org/drawingml/2006/main">
+              <a:graphicData uri="http://schemas.openxmlformats.org/drawingml/2006/picture">
+                <pic:pic xmlns:pic="http://schemas.openxmlformats.org/drawingml/2006/picture">
+                  <pic:nvPicPr>
+                    <pic:cNvPr id="0" name="Picture 3"/>
+                    <pic:cNvPicPr>
+                      <a:picLocks noChangeAspect="1" noChangeArrowheads="1"/>
+                    </pic:cNvPicPr>
+                  </pic:nvPicPr>
+                  <pic:blipFill>
+                    <a:blip r:embed="rId8">
+                      <a:extLst>
+                        <a:ext uri="{28A0092B-C50C-407E-A947-70E740481C1C}">
+                          <a14:useLocalDpi xmlns:a14="http://schemas.microsoft.com/office/drawing/2010/main" val="0"/>
+                        </a:ext>
+                      </a:extLst>
+                    </a:blip>
+                    <a:srcRect/>
+                    <a:stretch>
+                      <a:fillRect/>
+                    </a:stretch>
+                  </pic:blipFill>
+                  <pic:spPr bwMode="auto">
+                    <a:xfrm>
+                      <a:off x="0" y="0"/>
+                      <a:ext cx="5934710" cy="1673225"/>
+                    </a:xfrm>
+                    <a:prstGeom prst="rect">
+                      <a:avLst/>
+                    </a:prstGeom>
+                    <a:noFill/>
+                    <a:ln>
+                      <a:noFill/>
+                    </a:ln>
+                  </pic:spPr>
+                </pic:pic>
+              </a:graphicData>
+            </a:graphic>
+          </wp:inline>
+        </w:drawing>
+      </w:r>
+    </w:p>
+    <w:p>
+      <w:pPr>
+        <w:pStyle w:val="a5"/>
+        <w:rPr>
+          <w:rFonts w:ascii="Times New Roman" w:hAnsi="Times New Roman" w:cs="Times New Roman"/>
+          <w:b/>
+          <w:sz w:val="28"/>
+          <w:szCs w:val="28"/>
+        </w:rPr>
+      </w:pPr>
+    </w:p>
+    <w:p>
+      <w:pPr>
+        <w:pStyle w:val="a5"/>
+        <w:rPr>
+          <w:rFonts w:ascii="Times New Roman" w:hAnsi="Times New Roman" w:cs="Times New Roman"/>
+          <w:b/>
+          <w:sz w:val="28"/>
+          <w:szCs w:val="28"/>
+        </w:rPr>
+      </w:pPr>
+      <w:r>
+        <w:rPr>
+          <w:rFonts w:ascii="Times New Roman" w:hAnsi="Times New Roman" w:cs="Times New Roman"/>
+          <w:b/>
+          <w:noProof/>
+          <w:sz w:val="28"/>
+          <w:szCs w:val="28"/>
+        </w:rPr>
+        <w:drawing>
+          <wp:inline distT="0" distB="0" distL="0" distR="0" wp14:anchorId="41087803" wp14:editId="7CF0F15D">
+            <wp:extent cx="5934710" cy="1595755"/>
+            <wp:effectExtent l="0" t="0" r="8890" b="4445"/>
+            <wp:docPr id="13" name="Рисунок 13"/>
+            <wp:cNvGraphicFramePr>
+              <a:graphicFrameLocks xmlns:a="http://schemas.openxmlformats.org/drawingml/2006/main" noChangeAspect="1"/>
+            </wp:cNvGraphicFramePr>
+            <a:graphic xmlns:a="http://schemas.openxmlformats.org/drawingml/2006/main">
+              <a:graphicData uri="http://schemas.openxmlformats.org/drawingml/2006/picture">
+                <pic:pic xmlns:pic="http://schemas.openxmlformats.org/drawingml/2006/picture">
+                  <pic:nvPicPr>
+                    <pic:cNvPr id="0" name="Picture 13"/>
+                    <pic:cNvPicPr>
+                      <a:picLocks noChangeAspect="1" noChangeArrowheads="1"/>
+                    </pic:cNvPicPr>
+                  </pic:nvPicPr>
+                  <pic:blipFill>
+                    <a:blip r:embed="rId9">
+                      <a:extLst>
+                        <a:ext uri="{28A0092B-C50C-407E-A947-70E740481C1C}">
+                          <a14:useLocalDpi xmlns:a14="http://schemas.microsoft.com/office/drawing/2010/main" val="0"/>
+                        </a:ext>
+                      </a:extLst>
+                    </a:blip>
+                    <a:srcRect/>
+                    <a:stretch>
+                      <a:fillRect/>
+                    </a:stretch>
+                  </pic:blipFill>
+                  <pic:spPr bwMode="auto">
+                    <a:xfrm>
+                      <a:off x="0" y="0"/>
+                      <a:ext cx="5934710" cy="1595755"/>
+                    </a:xfrm>
+                    <a:prstGeom prst="rect">
+                      <a:avLst/>
+                    </a:prstGeom>
+                    <a:noFill/>
+                    <a:ln>
+                      <a:noFill/>
+                    </a:ln>
+                  </pic:spPr>
+                </pic:pic>
+              </a:graphicData>
+            </a:graphic>
+          </wp:inline>
+        </w:drawing>
+      </w:r>
+    </w:p>
+    <w:p>
+      <w:pPr>
+        <w:pStyle w:val="a5"/>
+        <w:rPr>
+          <w:rFonts w:ascii="Times New Roman" w:hAnsi="Times New Roman" w:cs="Times New Roman"/>
+          <w:b/>
+          <w:sz w:val="28"/>
+          <w:szCs w:val="28"/>
+        </w:rPr>
+      </w:pPr>
+    </w:p>
+    <w:p>
+      <w:pPr>
+        <w:pStyle w:val="a5"/>
+        <w:rPr>
+          <w:rFonts w:ascii="Times New Roman" w:hAnsi="Times New Roman" w:cs="Times New Roman"/>
+          <w:b/>
+          <w:sz w:val="28"/>
+          <w:szCs w:val="28"/>
+        </w:rPr>
+      </w:pPr>
+    </w:p>
+    <w:p>
+      <w:pPr>
+        <w:pStyle w:val="a5"/>
+        <w:rPr>
+          <w:rFonts w:ascii="Times New Roman" w:hAnsi="Times New Roman" w:cs="Times New Roman"/>
+          <w:b/>
+          <w:sz w:val="28"/>
+          <w:szCs w:val="28"/>
+        </w:rPr>
+      </w:pPr>
+    </w:p>
+    <w:p>
+      <w:pPr>
+        <w:pStyle w:val="a5"/>
+        <w:rPr>
+          <w:rFonts w:ascii="Times New Roman" w:hAnsi="Times New Roman" w:cs="Times New Roman"/>
+          <w:b/>
+          <w:sz w:val="28"/>
+          <w:szCs w:val="28"/>
+        </w:rPr>
+      </w:pPr>
+    </w:p>
+    <w:p>
+      <w:pPr>
+        <w:pStyle w:val="a5"/>
+        <w:rPr>
+          <w:rFonts w:ascii="Times New Roman" w:hAnsi="Times New Roman" w:cs="Times New Roman"/>
+          <w:b/>
+          <w:sz w:val="28"/>
+          <w:szCs w:val="28"/>
+        </w:rPr>
+      </w:pPr>
+    </w:p>
+    <w:p>
+      <w:pPr>
+        <w:pStyle w:val="a5"/>
+        <w:numPr>
+          <w:ilvl w:val="0"/>
+          <w:numId w:val="12"/>
+        </w:numPr>
+        <w:rPr>
+          <w:rFonts w:ascii="Times New Roman" w:hAnsi="Times New Roman" w:cs="Times New Roman"/>
+          <w:sz w:val="28"/>
+          <w:szCs w:val="28"/>
+        </w:rPr>
+      </w:pPr>
+      <w:r>
+        <w:rPr>
+          <w:rFonts w:ascii="Times New Roman" w:hAnsi="Times New Roman" w:cs="Times New Roman"/>
+          <w:sz w:val="28"/>
+          <w:szCs w:val="28"/>
+        </w:rPr>
+        <w:t xml:space="preserve">Получение всех строк </w:t>
+      </w:r>
+      <w:proofErr w:type="gramStart"/>
+      <w:r>
+        <w:rPr>
+          <w:rFonts w:ascii="Times New Roman" w:hAnsi="Times New Roman" w:cs="Times New Roman"/>
+          <w:sz w:val="28"/>
+          <w:szCs w:val="28"/>
+        </w:rPr>
+        <w:t>таблицы.</w:t>
+      </w:r>
+      <w:r>
+        <w:rPr>
+          <w:rFonts w:ascii="Times New Roman" w:hAnsi="Times New Roman" w:cs="Times New Roman"/>
+          <w:sz w:val="28"/>
+          <w:szCs w:val="28"/>
+        </w:rPr>
+        <w:t>*</w:t>
+      </w:r>
+      <w:proofErr w:type="gramEnd"/>
+    </w:p>
+    <w:p>
+      <w:pPr>
+        <w:pStyle w:val="a5"/>
+        <w:rPr>
+          <w:rFonts w:ascii="Times New Roman" w:hAnsi="Times New Roman" w:cs="Times New Roman"/>
+          <w:b/>
+          <w:sz w:val="28"/>
+          <w:szCs w:val="28"/>
+        </w:rPr>
+      </w:pPr>
+      <w:r>
+        <w:rPr>
+          <w:rFonts w:ascii="Times New Roman" w:hAnsi="Times New Roman" w:cs="Times New Roman"/>
+          <w:b/>
+          <w:noProof/>
+          <w:sz w:val="28"/>
+          <w:szCs w:val="28"/>
+        </w:rPr>
+        <w:drawing>
+          <wp:inline distT="0" distB="0" distL="0" distR="0">
+            <wp:extent cx="5417185" cy="3114040"/>
+            <wp:effectExtent l="0" t="0" r="0" b="0"/>
+            <wp:docPr id="4" name="Рисунок 4"/>
+            <wp:cNvGraphicFramePr>
+              <a:graphicFrameLocks xmlns:a="http://schemas.openxmlformats.org/drawingml/2006/main" noChangeAspect="1"/>
+            </wp:cNvGraphicFramePr>
+            <a:graphic xmlns:a="http://schemas.openxmlformats.org/drawingml/2006/main">
+              <a:graphicData uri="http://schemas.openxmlformats.org/drawingml/2006/picture">
+                <pic:pic xmlns:pic="http://schemas.openxmlformats.org/drawingml/2006/picture">
+                  <pic:nvPicPr>
+                    <pic:cNvPr id="0" name="Picture 4"/>
+                    <pic:cNvPicPr>
+                      <a:picLocks noChangeAspect="1" noChangeArrowheads="1"/>
+                    </pic:cNvPicPr>
+                  </pic:nvPicPr>
+                  <pic:blipFill>
+                    <a:blip r:embed="rId10">
+                      <a:extLst>
+                        <a:ext uri="{28A0092B-C50C-407E-A947-70E740481C1C}">
+                          <a14:useLocalDpi xmlns:a14="http://schemas.microsoft.com/office/drawing/2010/main" val="0"/>
+                        </a:ext>
+                      </a:extLst>
+                    </a:blip>
+                    <a:srcRect/>
+                    <a:stretch>
+                      <a:fillRect/>
+                    </a:stretch>
+                  </pic:blipFill>
+                  <pic:spPr bwMode="auto">
+                    <a:xfrm>
+                      <a:off x="0" y="0"/>
+                      <a:ext cx="5417185" cy="3114040"/>
+                    </a:xfrm>
+                    <a:prstGeom prst="rect">
+                      <a:avLst/>
+                    </a:prstGeom>
+                    <a:noFill/>
+                    <a:ln>
+                      <a:noFill/>
+                    </a:ln>
+                  </pic:spPr>
+                </pic:pic>
+              </a:graphicData>
+            </a:graphic>
+          </wp:inline>
+        </w:drawing>
+      </w:r>
+    </w:p>
+    <w:p>
+      <w:pPr>
+        <w:pStyle w:val="a5"/>
+        <w:rPr>
+          <w:rFonts w:ascii="Times New Roman" w:hAnsi="Times New Roman" w:cs="Times New Roman"/>
+          <w:b/>
+          <w:sz w:val="28"/>
+          <w:szCs w:val="28"/>
+        </w:rPr>
+      </w:pPr>
+    </w:p>
+    <w:p>
+      <w:pPr>
+        <w:pStyle w:val="a5"/>
+        <w:rPr>
+          <w:rFonts w:ascii="Times New Roman" w:hAnsi="Times New Roman" w:cs="Times New Roman"/>
+          <w:b/>
+          <w:sz w:val="28"/>
+          <w:szCs w:val="28"/>
+        </w:rPr>
+      </w:pPr>
+      <w:r>
+        <w:rPr>
+          <w:rFonts w:ascii="Times New Roman" w:hAnsi="Times New Roman" w:cs="Times New Roman"/>
+          <w:b/>
+          <w:noProof/>
+          <w:sz w:val="28"/>
+          <w:szCs w:val="28"/>
+        </w:rPr>
+        <w:drawing>
+          <wp:inline distT="0" distB="0" distL="0" distR="0" wp14:anchorId="097A50A5" wp14:editId="34747C98">
+            <wp:extent cx="3381375" cy="2432685"/>
+            <wp:effectExtent l="0" t="0" r="9525" b="5715"/>
+            <wp:docPr id="14" name="Рисунок 14"/>
+            <wp:cNvGraphicFramePr>
+              <a:graphicFrameLocks xmlns:a="http://schemas.openxmlformats.org/drawingml/2006/main" noChangeAspect="1"/>
+            </wp:cNvGraphicFramePr>
+            <a:graphic xmlns:a="http://schemas.openxmlformats.org/drawingml/2006/main">
+              <a:graphicData uri="http://schemas.openxmlformats.org/drawingml/2006/picture">
+                <pic:pic xmlns:pic="http://schemas.openxmlformats.org/drawingml/2006/picture">
+                  <pic:nvPicPr>
+                    <pic:cNvPr id="0" name="Picture 14"/>
+                    <pic:cNvPicPr>
+                      <a:picLocks noChangeAspect="1" noChangeArrowheads="1"/>
+                    </pic:cNvPicPr>
+                  </pic:nvPicPr>
+                  <pic:blipFill>
+                    <a:blip r:embed="rId11">
+                      <a:extLst>
+                        <a:ext uri="{28A0092B-C50C-407E-A947-70E740481C1C}">
+                          <a14:useLocalDpi xmlns:a14="http://schemas.microsoft.com/office/drawing/2010/main" val="0"/>
+                        </a:ext>
+                      </a:extLst>
+                    </a:blip>
+                    <a:srcRect/>
+                    <a:stretch>
+                      <a:fillRect/>
+                    </a:stretch>
+                  </pic:blipFill>
+                  <pic:spPr bwMode="auto">
+                    <a:xfrm>
+                      <a:off x="0" y="0"/>
+                      <a:ext cx="3381375" cy="2432685"/>
+                    </a:xfrm>
+                    <a:prstGeom prst="rect">
+                      <a:avLst/>
+                    </a:prstGeom>
+                    <a:noFill/>
+                    <a:ln>
+                      <a:noFill/>
+                    </a:ln>
+                  </pic:spPr>
+                </pic:pic>
+              </a:graphicData>
+            </a:graphic>
+          </wp:inline>
+        </w:drawing>
+      </w:r>
+    </w:p>
+    <w:p>
+      <w:pPr>
+        <w:pStyle w:val="a5"/>
+        <w:rPr>
+          <w:rFonts w:ascii="Times New Roman" w:hAnsi="Times New Roman" w:cs="Times New Roman"/>
+          <w:b/>
+          <w:sz w:val="28"/>
+          <w:szCs w:val="28"/>
+        </w:rPr>
+      </w:pPr>
+    </w:p>
+    <w:p>
+      <w:pPr>
+        <w:pStyle w:val="a5"/>
+        <w:rPr>
+          <w:rFonts w:ascii="Times New Roman" w:hAnsi="Times New Roman" w:cs="Times New Roman"/>
+          <w:b/>
+          <w:sz w:val="28"/>
+          <w:szCs w:val="28"/>
+        </w:rPr>
+      </w:pPr>
+    </w:p>
+    <w:p>
+      <w:pPr>
+        <w:pStyle w:val="a5"/>
+        <w:rPr>
+          <w:rFonts w:ascii="Times New Roman" w:hAnsi="Times New Roman" w:cs="Times New Roman"/>
+          <w:b/>
+          <w:sz w:val="28"/>
+          <w:szCs w:val="28"/>
+        </w:rPr>
+      </w:pPr>
+    </w:p>
+    <w:p>
+      <w:pPr>
+        <w:pStyle w:val="a5"/>
+        <w:rPr>
+          <w:rFonts w:ascii="Times New Roman" w:hAnsi="Times New Roman" w:cs="Times New Roman"/>
+          <w:b/>
+          <w:sz w:val="28"/>
+          <w:szCs w:val="28"/>
+        </w:rPr>
+      </w:pPr>
+    </w:p>
+    <w:p>
+      <w:pPr>
+        <w:pStyle w:val="a5"/>
+        <w:rPr>
+          <w:rFonts w:ascii="Times New Roman" w:hAnsi="Times New Roman" w:cs="Times New Roman"/>
+          <w:b/>
+          <w:sz w:val="28"/>
+          <w:szCs w:val="28"/>
+        </w:rPr>
+      </w:pPr>
+    </w:p>
+    <w:p>
+      <w:pPr>
+        <w:pStyle w:val="a5"/>
+        <w:rPr>
+          <w:rFonts w:ascii="Times New Roman" w:hAnsi="Times New Roman" w:cs="Times New Roman"/>
+          <w:b/>
+          <w:sz w:val="28"/>
+          <w:szCs w:val="28"/>
+        </w:rPr>
+      </w:pPr>
+    </w:p>
+    <w:p>
+      <w:pPr>
+        <w:pStyle w:val="a5"/>
+        <w:rPr>
+          <w:rFonts w:ascii="Times New Roman" w:hAnsi="Times New Roman" w:cs="Times New Roman"/>
+          <w:b/>
+          <w:sz w:val="28"/>
+          <w:szCs w:val="28"/>
+        </w:rPr>
+      </w:pPr>
+    </w:p>
+    <w:p>
+      <w:pPr>
+        <w:pStyle w:val="a5"/>
+        <w:rPr>
+          <w:rFonts w:ascii="Times New Roman" w:hAnsi="Times New Roman" w:cs="Times New Roman"/>
+          <w:b/>
+          <w:sz w:val="28"/>
+          <w:szCs w:val="28"/>
+        </w:rPr>
+      </w:pPr>
+    </w:p>
+    <w:p>
+      <w:pPr>
+        <w:pStyle w:val="a5"/>
+        <w:rPr>
+          <w:rFonts w:ascii="Times New Roman" w:hAnsi="Times New Roman" w:cs="Times New Roman"/>
+          <w:b/>
+          <w:sz w:val="28"/>
+          <w:szCs w:val="28"/>
+        </w:rPr>
+      </w:pPr>
+    </w:p>
+    <w:p>
+      <w:pPr>
+        <w:pStyle w:val="a5"/>
+        <w:rPr>
+          <w:rFonts w:ascii="Times New Roman" w:hAnsi="Times New Roman" w:cs="Times New Roman"/>
+          <w:b/>
+          <w:sz w:val="28"/>
+          <w:szCs w:val="28"/>
+        </w:rPr>
+      </w:pPr>
+    </w:p>
+    <w:p>
+      <w:pPr>
+        <w:pStyle w:val="a5"/>
+        <w:rPr>
+          <w:rFonts w:ascii="Times New Roman" w:hAnsi="Times New Roman" w:cs="Times New Roman"/>
+          <w:b/>
+          <w:sz w:val="28"/>
+          <w:szCs w:val="28"/>
+        </w:rPr>
+      </w:pPr>
+    </w:p>
+    <w:p>
+      <w:pPr>
+        <w:pStyle w:val="a5"/>
+        <w:rPr>
+          <w:rFonts w:ascii="Times New Roman" w:hAnsi="Times New Roman" w:cs="Times New Roman"/>
+          <w:b/>
+          <w:sz w:val="28"/>
+          <w:szCs w:val="28"/>
+        </w:rPr>
+      </w:pPr>
+    </w:p>
+    <w:p>
+      <w:pPr>
+        <w:pStyle w:val="a5"/>
+        <w:numPr>
+          <w:ilvl w:val="0"/>
+          <w:numId w:val="12"/>
+        </w:numPr>
+        <w:rPr>
+          <w:rFonts w:ascii="Times New Roman" w:hAnsi="Times New Roman" w:cs="Times New Roman"/>
+          <w:sz w:val="28"/>
+          <w:szCs w:val="28"/>
+        </w:rPr>
+      </w:pPr>
+      <w:r>
+        <w:rPr>
+          <w:rFonts w:ascii="Times New Roman" w:hAnsi="Times New Roman" w:cs="Times New Roman"/>
+          <w:sz w:val="28"/>
+          <w:szCs w:val="28"/>
+        </w:rPr>
+        <w:lastRenderedPageBreak/>
+        <w:t xml:space="preserve">Получение </w:t>
+      </w:r>
+      <w:r>
+        <w:rPr>
+          <w:rFonts w:ascii="Times New Roman" w:hAnsi="Times New Roman" w:cs="Times New Roman"/>
+          <w:sz w:val="28"/>
+          <w:szCs w:val="28"/>
+          <w:lang w:val="en-US"/>
+        </w:rPr>
+        <w:t>id</w:t>
+      </w:r>
+      <w:r>
+        <w:rPr>
+          <w:rFonts w:ascii="Times New Roman" w:hAnsi="Times New Roman" w:cs="Times New Roman"/>
+          <w:sz w:val="28"/>
+          <w:szCs w:val="28"/>
+        </w:rPr>
+        <w:t xml:space="preserve"> </w:t>
+      </w:r>
+      <w:r>
+        <w:rPr>
+          <w:rFonts w:ascii="Times New Roman" w:hAnsi="Times New Roman" w:cs="Times New Roman"/>
+          <w:sz w:val="28"/>
+          <w:szCs w:val="28"/>
+        </w:rPr>
+        <w:t xml:space="preserve">по указанным </w:t>
+      </w:r>
+      <w:proofErr w:type="gramStart"/>
+      <w:r>
+        <w:rPr>
+          <w:rFonts w:ascii="Times New Roman" w:hAnsi="Times New Roman" w:cs="Times New Roman"/>
+          <w:sz w:val="28"/>
+          <w:szCs w:val="28"/>
+        </w:rPr>
+        <w:t>полям.*</w:t>
+      </w:r>
+      <w:proofErr w:type="gramEnd"/>
+    </w:p>
+    <w:p>
+      <w:pPr>
+        <w:pStyle w:val="a5"/>
+        <w:rPr>
+          <w:rFonts w:ascii="Times New Roman" w:hAnsi="Times New Roman" w:cs="Times New Roman"/>
+          <w:b/>
+          <w:sz w:val="28"/>
+          <w:szCs w:val="28"/>
+        </w:rPr>
+      </w:pPr>
+      <w:r>
+        <w:rPr>
+          <w:rFonts w:ascii="Times New Roman" w:hAnsi="Times New Roman" w:cs="Times New Roman"/>
+          <w:b/>
+          <w:noProof/>
+          <w:sz w:val="28"/>
+          <w:szCs w:val="28"/>
+        </w:rPr>
+        <w:drawing>
+          <wp:inline distT="0" distB="0" distL="0" distR="0">
+            <wp:extent cx="5934710" cy="1354455"/>
+            <wp:effectExtent l="0" t="0" r="8890" b="0"/>
+            <wp:docPr id="5" name="Рисунок 5"/>
+            <wp:cNvGraphicFramePr>
+              <a:graphicFrameLocks xmlns:a="http://schemas.openxmlformats.org/drawingml/2006/main" noChangeAspect="1"/>
+            </wp:cNvGraphicFramePr>
+            <a:graphic xmlns:a="http://schemas.openxmlformats.org/drawingml/2006/main">
+              <a:graphicData uri="http://schemas.openxmlformats.org/drawingml/2006/picture">
+                <pic:pic xmlns:pic="http://schemas.openxmlformats.org/drawingml/2006/picture">
+                  <pic:nvPicPr>
+                    <pic:cNvPr id="0" name="Picture 5"/>
+                    <pic:cNvPicPr>
+                      <a:picLocks noChangeAspect="1" noChangeArrowheads="1"/>
+                    </pic:cNvPicPr>
+                  </pic:nvPicPr>
+                  <pic:blipFill>
+                    <a:blip r:embed="rId12">
+                      <a:extLst>
+                        <a:ext uri="{28A0092B-C50C-407E-A947-70E740481C1C}">
+                          <a14:useLocalDpi xmlns:a14="http://schemas.microsoft.com/office/drawing/2010/main" val="0"/>
+                        </a:ext>
+                      </a:extLst>
+                    </a:blip>
+                    <a:srcRect/>
+                    <a:stretch>
+                      <a:fillRect/>
+                    </a:stretch>
+                  </pic:blipFill>
+                  <pic:spPr bwMode="auto">
+                    <a:xfrm>
+                      <a:off x="0" y="0"/>
+                      <a:ext cx="5997772" cy="1368847"/>
+                    </a:xfrm>
+                    <a:prstGeom prst="rect">
+                      <a:avLst/>
+                    </a:prstGeom>
+                    <a:noFill/>
+                    <a:ln>
+                      <a:noFill/>
+                    </a:ln>
+                  </pic:spPr>
+                </pic:pic>
+              </a:graphicData>
+            </a:graphic>
+          </wp:inline>
+        </w:drawing>
+      </w:r>
+    </w:p>
+    <w:p>
+      <w:pPr>
+        <w:pStyle w:val="a5"/>
+        <w:rPr>
+          <w:rFonts w:ascii="Times New Roman" w:hAnsi="Times New Roman" w:cs="Times New Roman"/>
+          <w:b/>
+          <w:sz w:val="28"/>
+          <w:szCs w:val="28"/>
+        </w:rPr>
+      </w:pPr>
+    </w:p>
+    <w:p>
+      <w:pPr>
+        <w:pStyle w:val="a5"/>
+        <w:rPr>
+          <w:rFonts w:ascii="Times New Roman" w:hAnsi="Times New Roman" w:cs="Times New Roman"/>
+          <w:b/>
+          <w:sz w:val="28"/>
+          <w:szCs w:val="28"/>
+        </w:rPr>
+      </w:pPr>
+      <w:r>
+        <w:rPr>
+          <w:rFonts w:ascii="Times New Roman" w:hAnsi="Times New Roman" w:cs="Times New Roman"/>
+          <w:b/>
+          <w:noProof/>
+          <w:sz w:val="28"/>
+          <w:szCs w:val="28"/>
+        </w:rPr>
+        <w:drawing>
+          <wp:inline distT="0" distB="0" distL="0" distR="0" wp14:anchorId="4999CCB6" wp14:editId="2C4F3DE8">
+            <wp:extent cx="5926455" cy="1397635"/>
+            <wp:effectExtent l="0" t="0" r="0" b="0"/>
+            <wp:docPr id="15" name="Рисунок 15"/>
+            <wp:cNvGraphicFramePr>
+              <a:graphicFrameLocks xmlns:a="http://schemas.openxmlformats.org/drawingml/2006/main" noChangeAspect="1"/>
+            </wp:cNvGraphicFramePr>
+            <a:graphic xmlns:a="http://schemas.openxmlformats.org/drawingml/2006/main">
+              <a:graphicData uri="http://schemas.openxmlformats.org/drawingml/2006/picture">
+                <pic:pic xmlns:pic="http://schemas.openxmlformats.org/drawingml/2006/picture">
+                  <pic:nvPicPr>
+                    <pic:cNvPr id="0" name="Picture 15"/>
+                    <pic:cNvPicPr>
+                      <a:picLocks noChangeAspect="1" noChangeArrowheads="1"/>
+                    </pic:cNvPicPr>
+                  </pic:nvPicPr>
+                  <pic:blipFill>
+                    <a:blip r:embed="rId13">
+                      <a:extLst>
+                        <a:ext uri="{28A0092B-C50C-407E-A947-70E740481C1C}">
+                          <a14:useLocalDpi xmlns:a14="http://schemas.microsoft.com/office/drawing/2010/main" val="0"/>
+                        </a:ext>
+                      </a:extLst>
+                    </a:blip>
+                    <a:srcRect/>
+                    <a:stretch>
+                      <a:fillRect/>
+                    </a:stretch>
+                  </pic:blipFill>
+                  <pic:spPr bwMode="auto">
+                    <a:xfrm>
+                      <a:off x="0" y="0"/>
+                      <a:ext cx="5926455" cy="1397635"/>
+                    </a:xfrm>
+                    <a:prstGeom prst="rect">
+                      <a:avLst/>
+                    </a:prstGeom>
+                    <a:noFill/>
+                    <a:ln>
+                      <a:noFill/>
+                    </a:ln>
+                  </pic:spPr>
+                </pic:pic>
+              </a:graphicData>
+            </a:graphic>
+          </wp:inline>
+        </w:drawing>
+      </w:r>
+    </w:p>
+    <w:p>
+      <w:pPr>
+        <w:pStyle w:val="a5"/>
+        <w:rPr>
+          <w:rFonts w:ascii="Times New Roman" w:hAnsi="Times New Roman" w:cs="Times New Roman"/>
+          <w:b/>
+          <w:sz w:val="28"/>
+          <w:szCs w:val="28"/>
+        </w:rPr>
+      </w:pPr>
+    </w:p>
+    <w:p>
+      <w:pPr>
+        <w:pStyle w:val="a5"/>
+        <w:rPr>
+          <w:rFonts w:ascii="Times New Roman" w:hAnsi="Times New Roman" w:cs="Times New Roman"/>
+          <w:b/>
+          <w:sz w:val="28"/>
+          <w:szCs w:val="28"/>
+        </w:rPr>
+      </w:pPr>
+    </w:p>
+    <w:p>
+      <w:pPr>
+        <w:pStyle w:val="a5"/>
+        <w:rPr>
+          <w:rFonts w:ascii="Times New Roman" w:hAnsi="Times New Roman" w:cs="Times New Roman"/>
+          <w:b/>
+          <w:sz w:val="28"/>
+          <w:szCs w:val="28"/>
+        </w:rPr>
+      </w:pPr>
+    </w:p>
+    <w:p>
+      <w:pPr>
+        <w:pStyle w:val="a5"/>
+        <w:rPr>
+          <w:rFonts w:ascii="Times New Roman" w:hAnsi="Times New Roman" w:cs="Times New Roman"/>
+          <w:b/>
+          <w:sz w:val="28"/>
+          <w:szCs w:val="28"/>
+        </w:rPr>
+      </w:pPr>
+    </w:p>
+    <w:p>
+      <w:pPr>
+        <w:pStyle w:val="a5"/>
+        <w:rPr>
+          <w:rFonts w:ascii="Times New Roman" w:hAnsi="Times New Roman" w:cs="Times New Roman"/>
+          <w:b/>
+          <w:sz w:val="28"/>
+          <w:szCs w:val="28"/>
+        </w:rPr>
+      </w:pPr>
+    </w:p>
+    <w:p>
+      <w:pPr>
+        <w:pStyle w:val="a5"/>
+        <w:rPr>
+          <w:rFonts w:ascii="Times New Roman" w:hAnsi="Times New Roman" w:cs="Times New Roman"/>
+          <w:b/>
+          <w:sz w:val="28"/>
+          <w:szCs w:val="28"/>
+        </w:rPr>
+      </w:pPr>
+    </w:p>
+    <w:p>
+      <w:pPr>
+        <w:pStyle w:val="a5"/>
+        <w:rPr>
+          <w:rFonts w:ascii="Times New Roman" w:hAnsi="Times New Roman" w:cs="Times New Roman"/>
+          <w:b/>
+          <w:sz w:val="28"/>
+          <w:szCs w:val="28"/>
+        </w:rPr>
+      </w:pPr>
+    </w:p>
+    <w:p>
+      <w:pPr>
+        <w:pStyle w:val="a5"/>
+        <w:rPr>
+          <w:rFonts w:ascii="Times New Roman" w:hAnsi="Times New Roman" w:cs="Times New Roman"/>
+          <w:b/>
+          <w:sz w:val="28"/>
+          <w:szCs w:val="28"/>
+        </w:rPr>
+      </w:pPr>
+    </w:p>
+    <w:p>
+      <w:pPr>
+        <w:pStyle w:val="a5"/>
+        <w:rPr>
+          <w:rFonts w:ascii="Times New Roman" w:hAnsi="Times New Roman" w:cs="Times New Roman"/>
+          <w:b/>
+          <w:sz w:val="28"/>
+          <w:szCs w:val="28"/>
+        </w:rPr>
+      </w:pPr>
+    </w:p>
+    <w:p>
+      <w:pPr>
+        <w:pStyle w:val="a5"/>
+        <w:rPr>
+          <w:rFonts w:ascii="Times New Roman" w:hAnsi="Times New Roman" w:cs="Times New Roman"/>
+          <w:b/>
+          <w:sz w:val="28"/>
+          <w:szCs w:val="28"/>
+        </w:rPr>
+      </w:pPr>
+    </w:p>
+    <w:p>
+      <w:pPr>
+        <w:pStyle w:val="a5"/>
+        <w:rPr>
+          <w:rFonts w:ascii="Times New Roman" w:hAnsi="Times New Roman" w:cs="Times New Roman"/>
+          <w:b/>
+          <w:sz w:val="28"/>
+          <w:szCs w:val="28"/>
+        </w:rPr>
+      </w:pPr>
+    </w:p>
+    <w:p>
+      <w:pPr>
+        <w:pStyle w:val="a5"/>
+        <w:rPr>
+          <w:rFonts w:ascii="Times New Roman" w:hAnsi="Times New Roman" w:cs="Times New Roman"/>
+          <w:b/>
+          <w:sz w:val="28"/>
+          <w:szCs w:val="28"/>
+        </w:rPr>
+      </w:pPr>
+    </w:p>
+    <w:p>
+      <w:pPr>
+        <w:pStyle w:val="a5"/>
+        <w:rPr>
+          <w:rFonts w:ascii="Times New Roman" w:hAnsi="Times New Roman" w:cs="Times New Roman"/>
+          <w:b/>
+          <w:sz w:val="28"/>
+          <w:szCs w:val="28"/>
+        </w:rPr>
+      </w:pPr>
+    </w:p>
+    <w:p>
+      <w:pPr>
+        <w:pStyle w:val="a5"/>
+        <w:rPr>
+          <w:rFonts w:ascii="Times New Roman" w:hAnsi="Times New Roman" w:cs="Times New Roman"/>
+          <w:b/>
+          <w:sz w:val="28"/>
+          <w:szCs w:val="28"/>
+        </w:rPr>
+      </w:pPr>
+    </w:p>
+    <w:p>
+      <w:pPr>
+        <w:pStyle w:val="a5"/>
+        <w:rPr>
+          <w:rFonts w:ascii="Times New Roman" w:hAnsi="Times New Roman" w:cs="Times New Roman"/>
+          <w:b/>
+          <w:sz w:val="28"/>
+          <w:szCs w:val="28"/>
+        </w:rPr>
+      </w:pPr>
+    </w:p>
+    <w:p>
+      <w:pPr>
+        <w:pStyle w:val="a5"/>
+        <w:rPr>
+          <w:rFonts w:ascii="Times New Roman" w:hAnsi="Times New Roman" w:cs="Times New Roman"/>
+          <w:b/>
+          <w:sz w:val="28"/>
+          <w:szCs w:val="28"/>
+        </w:rPr>
+      </w:pPr>
+    </w:p>
+    <w:p>
+      <w:pPr>
+        <w:pStyle w:val="a5"/>
+        <w:rPr>
+          <w:rFonts w:ascii="Times New Roman" w:hAnsi="Times New Roman" w:cs="Times New Roman"/>
+          <w:b/>
+          <w:sz w:val="28"/>
+          <w:szCs w:val="28"/>
+        </w:rPr>
+      </w:pPr>
+    </w:p>
+    <w:p>
+      <w:pPr>
+        <w:pStyle w:val="a5"/>
+        <w:rPr>
+          <w:rFonts w:ascii="Times New Roman" w:hAnsi="Times New Roman" w:cs="Times New Roman"/>
+          <w:b/>
+          <w:sz w:val="28"/>
+          <w:szCs w:val="28"/>
+        </w:rPr>
+      </w:pPr>
+    </w:p>
+    <w:p>
+      <w:pPr>
+        <w:pStyle w:val="a5"/>
+        <w:rPr>
+          <w:rFonts w:ascii="Times New Roman" w:hAnsi="Times New Roman" w:cs="Times New Roman"/>
+          <w:b/>
+          <w:sz w:val="28"/>
+          <w:szCs w:val="28"/>
+        </w:rPr>
+      </w:pPr>
+    </w:p>
+    <w:p>
+      <w:pPr>
+        <w:pStyle w:val="a5"/>
+        <w:rPr>
+          <w:rFonts w:ascii="Times New Roman" w:hAnsi="Times New Roman" w:cs="Times New Roman"/>
+          <w:b/>
+          <w:sz w:val="28"/>
+          <w:szCs w:val="28"/>
+        </w:rPr>
+      </w:pPr>
+    </w:p>
+    <w:p>
+      <w:pPr>
+        <w:pStyle w:val="a5"/>
+        <w:rPr>
+          <w:rFonts w:ascii="Times New Roman" w:hAnsi="Times New Roman" w:cs="Times New Roman"/>
+          <w:b/>
+          <w:sz w:val="28"/>
+          <w:szCs w:val="28"/>
+        </w:rPr>
+      </w:pPr>
+    </w:p>
+    <w:p>
+      <w:pPr>
+        <w:pStyle w:val="a5"/>
+        <w:rPr>
+          <w:rFonts w:ascii="Times New Roman" w:hAnsi="Times New Roman" w:cs="Times New Roman"/>
+          <w:b/>
+          <w:sz w:val="28"/>
+          <w:szCs w:val="28"/>
+        </w:rPr>
+      </w:pPr>
+    </w:p>
+    <w:p>
+      <w:pPr>
+        <w:pStyle w:val="a5"/>
+        <w:rPr>
+          <w:rFonts w:ascii="Times New Roman" w:hAnsi="Times New Roman" w:cs="Times New Roman"/>
+          <w:b/>
+          <w:sz w:val="28"/>
+          <w:szCs w:val="28"/>
+        </w:rPr>
+      </w:pPr>
+    </w:p>
+    <w:p>
+      <w:pPr>
+        <w:pStyle w:val="a5"/>
+        <w:rPr>
+          <w:rFonts w:ascii="Times New Roman" w:hAnsi="Times New Roman" w:cs="Times New Roman"/>
+          <w:b/>
+          <w:sz w:val="28"/>
+          <w:szCs w:val="28"/>
+        </w:rPr>
+      </w:pPr>
+    </w:p>
+    <w:p>
+      <w:pPr>
+        <w:pStyle w:val="a5"/>
+        <w:rPr>
+          <w:rFonts w:ascii="Times New Roman" w:hAnsi="Times New Roman" w:cs="Times New Roman"/>
+          <w:b/>
+          <w:sz w:val="28"/>
+          <w:szCs w:val="28"/>
+        </w:rPr>
+      </w:pPr>
+    </w:p>
+    <w:p>
+      <w:pPr>
+        <w:pStyle w:val="a5"/>
+        <w:rPr>
+          <w:rFonts w:ascii="Times New Roman" w:hAnsi="Times New Roman" w:cs="Times New Roman"/>
+          <w:b/>
+          <w:sz w:val="28"/>
+          <w:szCs w:val="28"/>
+        </w:rPr>
+      </w:pPr>
+    </w:p>
+    <w:p>
+      <w:pPr>
+        <w:pStyle w:val="a5"/>
+        <w:rPr>
+          <w:rFonts w:ascii="Times New Roman" w:hAnsi="Times New Roman" w:cs="Times New Roman"/>
+          <w:b/>
+          <w:sz w:val="28"/>
+          <w:szCs w:val="28"/>
+        </w:rPr>
+      </w:pPr>
+    </w:p>
+    <w:p>
+      <w:pPr>
+        <w:pStyle w:val="a5"/>
+        <w:numPr>
+          <w:ilvl w:val="0"/>
+          <w:numId w:val="12"/>
+        </w:numPr>
+        <w:rPr>
+          <w:rFonts w:ascii="Times New Roman" w:hAnsi="Times New Roman" w:cs="Times New Roman" w:hint="eastAsia"/>
+          <w:sz w:val="28"/>
+          <w:szCs w:val="28"/>
+        </w:rPr>
+      </w:pPr>
+      <w:r>
+        <w:rPr>
+          <w:rFonts w:ascii="Times New Roman" w:hAnsi="Times New Roman" w:cs="Times New Roman"/>
+          <w:sz w:val="28"/>
+          <w:szCs w:val="28"/>
+        </w:rPr>
+        <w:lastRenderedPageBreak/>
+        <w:t xml:space="preserve">Получение всех полей по </w:t>
+      </w:r>
+      <w:r>
+        <w:rPr>
+          <w:rFonts w:ascii="Times New Roman" w:hAnsi="Times New Roman" w:cs="Times New Roman"/>
+          <w:sz w:val="28"/>
+          <w:szCs w:val="28"/>
+          <w:lang w:val="en-US"/>
+        </w:rPr>
+        <w:t>id</w:t>
+      </w:r>
+      <w:r>
+        <w:rPr>
+          <w:rFonts w:ascii="Times New Roman" w:hAnsi="Times New Roman" w:cs="Times New Roman"/>
+          <w:sz w:val="28"/>
+          <w:szCs w:val="28"/>
+        </w:rPr>
+        <w:t>.</w:t>
+      </w:r>
+    </w:p>
+    <w:p>
+      <w:pPr>
+        <w:pStyle w:val="a5"/>
+        <w:rPr>
+          <w:rFonts w:ascii="Times New Roman" w:hAnsi="Times New Roman" w:cs="Times New Roman"/>
+          <w:b/>
+          <w:sz w:val="28"/>
+          <w:szCs w:val="28"/>
+        </w:rPr>
+      </w:pPr>
+      <w:r>
+        <w:rPr>
+          <w:rFonts w:ascii="Times New Roman" w:hAnsi="Times New Roman" w:cs="Times New Roman"/>
+          <w:b/>
+          <w:noProof/>
+          <w:sz w:val="28"/>
+          <w:szCs w:val="28"/>
+        </w:rPr>
+        <w:drawing>
+          <wp:inline distT="0" distB="0" distL="0" distR="0">
+            <wp:extent cx="5934710" cy="3027680"/>
+            <wp:effectExtent l="0" t="0" r="8890" b="1270"/>
+            <wp:docPr id="6" name="Рисунок 6"/>
+            <wp:cNvGraphicFramePr>
+              <a:graphicFrameLocks xmlns:a="http://schemas.openxmlformats.org/drawingml/2006/main" noChangeAspect="1"/>
+            </wp:cNvGraphicFramePr>
+            <a:graphic xmlns:a="http://schemas.openxmlformats.org/drawingml/2006/main">
+              <a:graphicData uri="http://schemas.openxmlformats.org/drawingml/2006/picture">
+                <pic:pic xmlns:pic="http://schemas.openxmlformats.org/drawingml/2006/picture">
+                  <pic:nvPicPr>
+                    <pic:cNvPr id="0" name="Picture 6"/>
+                    <pic:cNvPicPr>
+                      <a:picLocks noChangeAspect="1" noChangeArrowheads="1"/>
+                    </pic:cNvPicPr>
+                  </pic:nvPicPr>
+                  <pic:blipFill>
+                    <a:blip r:embed="rId14">
+                      <a:extLst>
+                        <a:ext uri="{28A0092B-C50C-407E-A947-70E740481C1C}">
+                          <a14:useLocalDpi xmlns:a14="http://schemas.microsoft.com/office/drawing/2010/main" val="0"/>
+                        </a:ext>
+                      </a:extLst>
+                    </a:blip>
+                    <a:srcRect/>
+                    <a:stretch>
+                      <a:fillRect/>
+                    </a:stretch>
+                  </pic:blipFill>
+                  <pic:spPr bwMode="auto">
+                    <a:xfrm>
+                      <a:off x="0" y="0"/>
+                      <a:ext cx="5934710" cy="3027680"/>
+                    </a:xfrm>
+                    <a:prstGeom prst="rect">
+                      <a:avLst/>
+                    </a:prstGeom>
+                    <a:noFill/>
+                    <a:ln>
+                      <a:noFill/>
+                    </a:ln>
+                  </pic:spPr>
+                </pic:pic>
+              </a:graphicData>
+            </a:graphic>
+          </wp:inline>
+        </w:drawing>
+      </w:r>
+    </w:p>
+    <w:p>
+      <w:pPr>
+        <w:pStyle w:val="a5"/>
+        <w:rPr>
+          <w:rFonts w:ascii="Times New Roman" w:hAnsi="Times New Roman" w:cs="Times New Roman"/>
+          <w:b/>
+          <w:sz w:val="28"/>
+          <w:szCs w:val="28"/>
+        </w:rPr>
+      </w:pPr>
+    </w:p>
+    <w:p>
+      <w:pPr>
+        <w:pStyle w:val="a5"/>
+        <w:rPr>
+          <w:rFonts w:ascii="Times New Roman" w:hAnsi="Times New Roman" w:cs="Times New Roman"/>
+          <w:b/>
+          <w:sz w:val="28"/>
+          <w:szCs w:val="28"/>
+        </w:rPr>
+      </w:pPr>
+      <w:r>
+        <w:rPr>
+          <w:rFonts w:ascii="Times New Roman" w:hAnsi="Times New Roman" w:cs="Times New Roman"/>
+          <w:b/>
+          <w:noProof/>
+          <w:sz w:val="28"/>
+          <w:szCs w:val="28"/>
+        </w:rPr>
+        <w:drawing>
+          <wp:inline distT="0" distB="0" distL="0" distR="0" wp14:anchorId="4DA91ADF" wp14:editId="6B78CB27">
+            <wp:extent cx="5495290" cy="3640455"/>
+            <wp:effectExtent l="0" t="0" r="0" b="0"/>
+            <wp:docPr id="16" name="Рисунок 16"/>
+            <wp:cNvGraphicFramePr>
+              <a:graphicFrameLocks xmlns:a="http://schemas.openxmlformats.org/drawingml/2006/main" noChangeAspect="1"/>
+            </wp:cNvGraphicFramePr>
+            <a:graphic xmlns:a="http://schemas.openxmlformats.org/drawingml/2006/main">
+              <a:graphicData uri="http://schemas.openxmlformats.org/drawingml/2006/picture">
+                <pic:pic xmlns:pic="http://schemas.openxmlformats.org/drawingml/2006/picture">
+                  <pic:nvPicPr>
+                    <pic:cNvPr id="0" name="Picture 16"/>
+                    <pic:cNvPicPr>
+                      <a:picLocks noChangeAspect="1" noChangeArrowheads="1"/>
+                    </pic:cNvPicPr>
+                  </pic:nvPicPr>
+                  <pic:blipFill>
+                    <a:blip r:embed="rId15">
+                      <a:extLst>
+                        <a:ext uri="{28A0092B-C50C-407E-A947-70E740481C1C}">
+                          <a14:useLocalDpi xmlns:a14="http://schemas.microsoft.com/office/drawing/2010/main" val="0"/>
+                        </a:ext>
+                      </a:extLst>
+                    </a:blip>
+                    <a:srcRect/>
+                    <a:stretch>
+                      <a:fillRect/>
+                    </a:stretch>
+                  </pic:blipFill>
+                  <pic:spPr bwMode="auto">
+                    <a:xfrm>
+                      <a:off x="0" y="0"/>
+                      <a:ext cx="5495290" cy="3640455"/>
+                    </a:xfrm>
+                    <a:prstGeom prst="rect">
+                      <a:avLst/>
+                    </a:prstGeom>
+                    <a:noFill/>
+                    <a:ln>
+                      <a:noFill/>
+                    </a:ln>
+                  </pic:spPr>
+                </pic:pic>
+              </a:graphicData>
+            </a:graphic>
+          </wp:inline>
+        </w:drawing>
+      </w:r>
+    </w:p>
+    <w:p>
+      <w:pPr>
+        <w:pStyle w:val="a5"/>
+        <w:rPr>
+          <w:rFonts w:ascii="Times New Roman" w:hAnsi="Times New Roman" w:cs="Times New Roman"/>
+          <w:b/>
+          <w:sz w:val="28"/>
+          <w:szCs w:val="28"/>
+        </w:rPr>
+      </w:pPr>
+    </w:p>
+    <w:p>
+      <w:pPr>
+        <w:pStyle w:val="a5"/>
+        <w:rPr>
+          <w:rFonts w:ascii="Times New Roman" w:hAnsi="Times New Roman" w:cs="Times New Roman"/>
+          <w:b/>
+          <w:sz w:val="28"/>
+          <w:szCs w:val="28"/>
+        </w:rPr>
+      </w:pPr>
+    </w:p>
+    <w:p>
+      <w:pPr>
+        <w:pStyle w:val="a5"/>
+        <w:rPr>
+          <w:rFonts w:ascii="Times New Roman" w:hAnsi="Times New Roman" w:cs="Times New Roman"/>
+          <w:b/>
+          <w:sz w:val="28"/>
+          <w:szCs w:val="28"/>
+        </w:rPr>
+      </w:pPr>
+    </w:p>
+    <w:p>
+      <w:pPr>
+        <w:pStyle w:val="a5"/>
+        <w:rPr>
+          <w:rFonts w:ascii="Times New Roman" w:hAnsi="Times New Roman" w:cs="Times New Roman"/>
+          <w:b/>
+          <w:sz w:val="28"/>
+          <w:szCs w:val="28"/>
+        </w:rPr>
+      </w:pPr>
+    </w:p>
+    <w:p>
+      <w:pPr>
+        <w:pStyle w:val="a5"/>
+        <w:rPr>
+          <w:rFonts w:ascii="Times New Roman" w:hAnsi="Times New Roman" w:cs="Times New Roman"/>
+          <w:b/>
+          <w:sz w:val="28"/>
+          <w:szCs w:val="28"/>
+        </w:rPr>
+      </w:pPr>
+    </w:p>
+    <w:p>
+      <w:pPr>
+        <w:pStyle w:val="a5"/>
+        <w:rPr>
+          <w:rFonts w:ascii="Times New Roman" w:hAnsi="Times New Roman" w:cs="Times New Roman"/>
+          <w:b/>
+          <w:sz w:val="28"/>
+          <w:szCs w:val="28"/>
+        </w:rPr>
+      </w:pPr>
+    </w:p>
+    <w:p>
+      <w:pPr>
+        <w:pStyle w:val="a5"/>
+        <w:rPr>
+          <w:rFonts w:ascii="Times New Roman" w:hAnsi="Times New Roman" w:cs="Times New Roman"/>
+          <w:b/>
+          <w:sz w:val="28"/>
+          <w:szCs w:val="28"/>
+        </w:rPr>
+      </w:pPr>
+    </w:p>
+    <w:p>
+      <w:pPr>
+        <w:pStyle w:val="a5"/>
+        <w:rPr>
+          <w:rFonts w:ascii="Times New Roman" w:hAnsi="Times New Roman" w:cs="Times New Roman"/>
+          <w:b/>
+          <w:sz w:val="28"/>
+          <w:szCs w:val="28"/>
+        </w:rPr>
+      </w:pPr>
+    </w:p>
+    <w:p>
+      <w:pPr>
+        <w:pStyle w:val="a5"/>
+        <w:rPr>
+          <w:rFonts w:ascii="Times New Roman" w:hAnsi="Times New Roman" w:cs="Times New Roman"/>
+          <w:b/>
+          <w:sz w:val="28"/>
+          <w:szCs w:val="28"/>
+        </w:rPr>
+      </w:pPr>
+    </w:p>
+    <w:p>
+      <w:pPr>
+        <w:pStyle w:val="a5"/>
+        <w:numPr>
+          <w:ilvl w:val="0"/>
+          <w:numId w:val="12"/>
+        </w:numPr>
+        <w:rPr>
+          <w:rFonts w:ascii="Times New Roman" w:hAnsi="Times New Roman" w:cs="Times New Roman"/>
+          <w:sz w:val="28"/>
+          <w:szCs w:val="28"/>
+        </w:rPr>
+      </w:pPr>
+      <w:r>
+        <w:rPr>
+          <w:rFonts w:ascii="Times New Roman" w:hAnsi="Times New Roman" w:cs="Times New Roman"/>
+          <w:sz w:val="28"/>
+          <w:szCs w:val="28"/>
+        </w:rPr>
+        <w:lastRenderedPageBreak/>
+        <w:t xml:space="preserve">Обновление всей строки по указанному </w:t>
+      </w:r>
+      <w:r>
+        <w:rPr>
+          <w:rFonts w:ascii="Times New Roman" w:hAnsi="Times New Roman" w:cs="Times New Roman"/>
+          <w:sz w:val="28"/>
+          <w:szCs w:val="28"/>
+          <w:lang w:val="en-US"/>
+        </w:rPr>
+        <w:t>id</w:t>
+      </w:r>
+      <w:r>
+        <w:rPr>
+          <w:rFonts w:ascii="Times New Roman" w:hAnsi="Times New Roman" w:cs="Times New Roman"/>
+          <w:sz w:val="28"/>
+          <w:szCs w:val="28"/>
+        </w:rPr>
+        <w:t>.</w:t>
+      </w:r>
+    </w:p>
+    <w:p>
+      <w:pPr>
+        <w:pStyle w:val="a5"/>
+        <w:rPr>
+          <w:rFonts w:ascii="Times New Roman" w:hAnsi="Times New Roman" w:cs="Times New Roman"/>
+          <w:b/>
+          <w:sz w:val="28"/>
+          <w:szCs w:val="28"/>
+        </w:rPr>
+      </w:pPr>
+      <w:r>
+        <w:rPr>
+          <w:rFonts w:ascii="Times New Roman" w:hAnsi="Times New Roman" w:cs="Times New Roman"/>
+          <w:b/>
+          <w:noProof/>
+          <w:sz w:val="28"/>
+          <w:szCs w:val="28"/>
+        </w:rPr>
+        <w:drawing>
+          <wp:inline distT="0" distB="0" distL="0" distR="0">
+            <wp:extent cx="3286664" cy="4076473"/>
+            <wp:effectExtent l="0" t="0" r="9525" b="635"/>
+            <wp:docPr id="7" name="Рисунок 7"/>
+            <wp:cNvGraphicFramePr>
+              <a:graphicFrameLocks xmlns:a="http://schemas.openxmlformats.org/drawingml/2006/main" noChangeAspect="1"/>
+            </wp:cNvGraphicFramePr>
+            <a:graphic xmlns:a="http://schemas.openxmlformats.org/drawingml/2006/main">
+              <a:graphicData uri="http://schemas.openxmlformats.org/drawingml/2006/picture">
+                <pic:pic xmlns:pic="http://schemas.openxmlformats.org/drawingml/2006/picture">
+                  <pic:nvPicPr>
+                    <pic:cNvPr id="0" name="Picture 7"/>
+                    <pic:cNvPicPr>
+                      <a:picLocks noChangeAspect="1" noChangeArrowheads="1"/>
+                    </pic:cNvPicPr>
+                  </pic:nvPicPr>
+                  <pic:blipFill>
+                    <a:blip r:embed="rId16">
+                      <a:extLst>
+                        <a:ext uri="{28A0092B-C50C-407E-A947-70E740481C1C}">
+                          <a14:useLocalDpi xmlns:a14="http://schemas.microsoft.com/office/drawing/2010/main" val="0"/>
+                        </a:ext>
+                      </a:extLst>
+                    </a:blip>
+                    <a:srcRect/>
+                    <a:stretch>
+                      <a:fillRect/>
+                    </a:stretch>
+                  </pic:blipFill>
+                  <pic:spPr bwMode="auto">
+                    <a:xfrm>
+                      <a:off x="0" y="0"/>
+                      <a:ext cx="3295220" cy="4087086"/>
+                    </a:xfrm>
+                    <a:prstGeom prst="rect">
+                      <a:avLst/>
+                    </a:prstGeom>
+                    <a:noFill/>
+                    <a:ln>
+                      <a:noFill/>
+                    </a:ln>
+                  </pic:spPr>
+                </pic:pic>
+              </a:graphicData>
+            </a:graphic>
+          </wp:inline>
+        </w:drawing>
+      </w:r>
+    </w:p>
+    <w:p>
+      <w:pPr>
+        <w:pStyle w:val="a5"/>
+        <w:rPr>
+          <w:rFonts w:ascii="Times New Roman" w:hAnsi="Times New Roman" w:cs="Times New Roman"/>
+          <w:b/>
+          <w:sz w:val="28"/>
+          <w:szCs w:val="28"/>
+        </w:rPr>
+      </w:pPr>
+    </w:p>
+    <w:p>
+      <w:pPr>
+        <w:pStyle w:val="a5"/>
+        <w:rPr>
+          <w:rFonts w:ascii="Times New Roman" w:hAnsi="Times New Roman" w:cs="Times New Roman"/>
+          <w:b/>
+          <w:sz w:val="28"/>
+          <w:szCs w:val="28"/>
+        </w:rPr>
+      </w:pPr>
+      <w:r>
+        <w:rPr>
+          <w:rFonts w:ascii="Times New Roman" w:hAnsi="Times New Roman" w:cs="Times New Roman"/>
+          <w:b/>
+          <w:noProof/>
+          <w:sz w:val="28"/>
+          <w:szCs w:val="28"/>
+        </w:rPr>
+        <w:drawing>
+          <wp:inline distT="0" distB="0" distL="0" distR="0" wp14:anchorId="1E3C2EE2" wp14:editId="05DF651A">
+            <wp:extent cx="3295818" cy="3692106"/>
+            <wp:effectExtent l="0" t="0" r="0" b="3810"/>
+            <wp:docPr id="17" name="Рисунок 17"/>
+            <wp:cNvGraphicFramePr>
+              <a:graphicFrameLocks xmlns:a="http://schemas.openxmlformats.org/drawingml/2006/main" noChangeAspect="1"/>
+            </wp:cNvGraphicFramePr>
+            <a:graphic xmlns:a="http://schemas.openxmlformats.org/drawingml/2006/main">
+              <a:graphicData uri="http://schemas.openxmlformats.org/drawingml/2006/picture">
+                <pic:pic xmlns:pic="http://schemas.openxmlformats.org/drawingml/2006/picture">
+                  <pic:nvPicPr>
+                    <pic:cNvPr id="0" name="Picture 17"/>
+                    <pic:cNvPicPr>
+                      <a:picLocks noChangeAspect="1" noChangeArrowheads="1"/>
+                    </pic:cNvPicPr>
+                  </pic:nvPicPr>
+                  <pic:blipFill>
+                    <a:blip r:embed="rId17">
+                      <a:extLst>
+                        <a:ext uri="{28A0092B-C50C-407E-A947-70E740481C1C}">
+                          <a14:useLocalDpi xmlns:a14="http://schemas.microsoft.com/office/drawing/2010/main" val="0"/>
+                        </a:ext>
+                      </a:extLst>
+                    </a:blip>
+                    <a:srcRect/>
+                    <a:stretch>
+                      <a:fillRect/>
+                    </a:stretch>
+                  </pic:blipFill>
+                  <pic:spPr bwMode="auto">
+                    <a:xfrm>
+                      <a:off x="0" y="0"/>
+                      <a:ext cx="3339793" cy="3741369"/>
+                    </a:xfrm>
+                    <a:prstGeom prst="rect">
+                      <a:avLst/>
+                    </a:prstGeom>
+                    <a:noFill/>
+                    <a:ln>
+                      <a:noFill/>
+                    </a:ln>
+                  </pic:spPr>
+                </pic:pic>
+              </a:graphicData>
+            </a:graphic>
+          </wp:inline>
+        </w:drawing>
+      </w:r>
+    </w:p>
+    <w:p>
+      <w:pPr>
+        <w:pStyle w:val="a5"/>
+        <w:rPr>
+          <w:rFonts w:ascii="Times New Roman" w:hAnsi="Times New Roman" w:cs="Times New Roman"/>
+          <w:b/>
+          <w:sz w:val="28"/>
+          <w:szCs w:val="28"/>
+        </w:rPr>
+      </w:pPr>
+    </w:p>
+    <w:p>
+      <w:pPr>
+        <w:pStyle w:val="a5"/>
+        <w:rPr>
+          <w:rFonts w:ascii="Times New Roman" w:hAnsi="Times New Roman" w:cs="Times New Roman"/>
+          <w:b/>
+          <w:sz w:val="28"/>
+          <w:szCs w:val="28"/>
+        </w:rPr>
+      </w:pPr>
+    </w:p>
+    <w:p>
+      <w:pPr>
+        <w:pStyle w:val="a5"/>
+        <w:rPr>
+          <w:rFonts w:ascii="Times New Roman" w:hAnsi="Times New Roman" w:cs="Times New Roman"/>
+          <w:b/>
+          <w:sz w:val="28"/>
+          <w:szCs w:val="28"/>
+        </w:rPr>
+      </w:pPr>
+    </w:p>
+    <w:p>
+      <w:pPr>
+        <w:pStyle w:val="a5"/>
+        <w:rPr>
+          <w:rFonts w:ascii="Times New Roman" w:hAnsi="Times New Roman" w:cs="Times New Roman"/>
+          <w:b/>
+          <w:sz w:val="28"/>
+          <w:szCs w:val="28"/>
+        </w:rPr>
+      </w:pPr>
+    </w:p>
+    <w:p>
+      <w:pPr>
+        <w:pStyle w:val="a5"/>
+        <w:rPr>
+          <w:rFonts w:ascii="Times New Roman" w:hAnsi="Times New Roman" w:cs="Times New Roman"/>
+          <w:b/>
+          <w:sz w:val="28"/>
+          <w:szCs w:val="28"/>
+        </w:rPr>
+      </w:pPr>
+    </w:p>
+    <w:p>
+      <w:pPr>
+        <w:pStyle w:val="a5"/>
+        <w:rPr>
+          <w:rFonts w:ascii="Times New Roman" w:hAnsi="Times New Roman" w:cs="Times New Roman"/>
+          <w:b/>
+          <w:sz w:val="28"/>
+          <w:szCs w:val="28"/>
+        </w:rPr>
+      </w:pPr>
+    </w:p>
+    <w:p>
+      <w:pPr>
+        <w:pStyle w:val="a5"/>
+        <w:numPr>
+          <w:ilvl w:val="0"/>
+          <w:numId w:val="12"/>
+        </w:numPr>
+        <w:rPr>
+          <w:rFonts w:ascii="Times New Roman" w:hAnsi="Times New Roman" w:cs="Times New Roman"/>
+          <w:sz w:val="28"/>
+          <w:szCs w:val="28"/>
+        </w:rPr>
+      </w:pPr>
+      <w:r>
+        <w:rPr>
+          <w:rFonts w:ascii="Times New Roman" w:hAnsi="Times New Roman" w:cs="Times New Roman"/>
+          <w:sz w:val="28"/>
+          <w:szCs w:val="28"/>
+        </w:rPr>
+        <w:t xml:space="preserve">Удаление строки по указанному </w:t>
+      </w:r>
+      <w:r>
+        <w:rPr>
+          <w:rFonts w:ascii="Times New Roman" w:hAnsi="Times New Roman" w:cs="Times New Roman"/>
+          <w:sz w:val="28"/>
+          <w:szCs w:val="28"/>
+          <w:lang w:val="en-US"/>
+        </w:rPr>
+        <w:t>id</w:t>
+      </w:r>
+      <w:r>
+        <w:rPr>
+          <w:rFonts w:ascii="Times New Roman" w:hAnsi="Times New Roman" w:cs="Times New Roman"/>
+          <w:sz w:val="28"/>
+          <w:szCs w:val="28"/>
+        </w:rPr>
+        <w:t>.</w:t>
+      </w:r>
+    </w:p>
+    <w:p>
+      <w:pPr>
+        <w:pStyle w:val="a5"/>
+        <w:rPr>
+          <w:rFonts w:ascii="Times New Roman" w:hAnsi="Times New Roman" w:cs="Times New Roman"/>
+          <w:b/>
+          <w:sz w:val="28"/>
+          <w:szCs w:val="28"/>
+        </w:rPr>
+      </w:pPr>
+      <w:r>
+        <w:rPr>
+          <w:rFonts w:ascii="Times New Roman" w:hAnsi="Times New Roman" w:cs="Times New Roman"/>
+          <w:b/>
+          <w:noProof/>
+          <w:sz w:val="28"/>
+          <w:szCs w:val="28"/>
+        </w:rPr>
+        <w:drawing>
+          <wp:inline distT="0" distB="0" distL="0" distR="0">
+            <wp:extent cx="5693410" cy="2752090"/>
+            <wp:effectExtent l="0" t="0" r="2540" b="0"/>
+            <wp:docPr id="8" name="Рисунок 8"/>
+            <wp:cNvGraphicFramePr>
+              <a:graphicFrameLocks xmlns:a="http://schemas.openxmlformats.org/drawingml/2006/main" noChangeAspect="1"/>
+            </wp:cNvGraphicFramePr>
+            <a:graphic xmlns:a="http://schemas.openxmlformats.org/drawingml/2006/main">
+              <a:graphicData uri="http://schemas.openxmlformats.org/drawingml/2006/picture">
+                <pic:pic xmlns:pic="http://schemas.openxmlformats.org/drawingml/2006/picture">
+                  <pic:nvPicPr>
+                    <pic:cNvPr id="0" name="Picture 8"/>
+                    <pic:cNvPicPr>
+                      <a:picLocks noChangeAspect="1" noChangeArrowheads="1"/>
+                    </pic:cNvPicPr>
+                  </pic:nvPicPr>
+                  <pic:blipFill>
+                    <a:blip r:embed="rId18">
+                      <a:extLst>
+                        <a:ext uri="{28A0092B-C50C-407E-A947-70E740481C1C}">
+                          <a14:useLocalDpi xmlns:a14="http://schemas.microsoft.com/office/drawing/2010/main" val="0"/>
+                        </a:ext>
+                      </a:extLst>
+                    </a:blip>
+                    <a:srcRect/>
+                    <a:stretch>
+                      <a:fillRect/>
+                    </a:stretch>
+                  </pic:blipFill>
+                  <pic:spPr bwMode="auto">
+                    <a:xfrm>
+                      <a:off x="0" y="0"/>
+                      <a:ext cx="5693410" cy="2752090"/>
+                    </a:xfrm>
+                    <a:prstGeom prst="rect">
+                      <a:avLst/>
+                    </a:prstGeom>
+                    <a:noFill/>
+                    <a:ln>
+                      <a:noFill/>
+                    </a:ln>
+                  </pic:spPr>
+                </pic:pic>
+              </a:graphicData>
+            </a:graphic>
+          </wp:inline>
+        </w:drawing>
+      </w:r>
+    </w:p>
+    <w:p>
+      <w:pPr>
+        <w:pStyle w:val="a5"/>
+        <w:rPr>
+          <w:rFonts w:ascii="Times New Roman" w:hAnsi="Times New Roman" w:cs="Times New Roman"/>
+          <w:b/>
+          <w:sz w:val="28"/>
+          <w:szCs w:val="28"/>
+        </w:rPr>
+      </w:pPr>
+    </w:p>
+    <w:p>
+      <w:pPr>
+        <w:pStyle w:val="a5"/>
+        <w:rPr>
+          <w:rFonts w:ascii="Times New Roman" w:hAnsi="Times New Roman" w:cs="Times New Roman"/>
+          <w:b/>
+          <w:sz w:val="28"/>
+          <w:szCs w:val="28"/>
+        </w:rPr>
+      </w:pPr>
+      <w:r>
+        <w:rPr>
+          <w:rFonts w:ascii="Times New Roman" w:hAnsi="Times New Roman" w:cs="Times New Roman"/>
+          <w:b/>
+          <w:noProof/>
+          <w:sz w:val="28"/>
+          <w:szCs w:val="28"/>
+        </w:rPr>
+        <w:drawing>
+          <wp:inline distT="0" distB="0" distL="0" distR="0" wp14:anchorId="738F4524" wp14:editId="5A5C6F29">
+            <wp:extent cx="5650230" cy="2803525"/>
+            <wp:effectExtent l="0" t="0" r="7620" b="0"/>
+            <wp:docPr id="19" name="Рисунок 19"/>
+            <wp:cNvGraphicFramePr>
+              <a:graphicFrameLocks xmlns:a="http://schemas.openxmlformats.org/drawingml/2006/main" noChangeAspect="1"/>
+            </wp:cNvGraphicFramePr>
+            <a:graphic xmlns:a="http://schemas.openxmlformats.org/drawingml/2006/main">
+              <a:graphicData uri="http://schemas.openxmlformats.org/drawingml/2006/picture">
+                <pic:pic xmlns:pic="http://schemas.openxmlformats.org/drawingml/2006/picture">
+                  <pic:nvPicPr>
+                    <pic:cNvPr id="0" name="Picture 18"/>
+                    <pic:cNvPicPr>
+                      <a:picLocks noChangeAspect="1" noChangeArrowheads="1"/>
+                    </pic:cNvPicPr>
+                  </pic:nvPicPr>
+                  <pic:blipFill>
+                    <a:blip r:embed="rId19">
+                      <a:extLst>
+                        <a:ext uri="{28A0092B-C50C-407E-A947-70E740481C1C}">
+                          <a14:useLocalDpi xmlns:a14="http://schemas.microsoft.com/office/drawing/2010/main" val="0"/>
+                        </a:ext>
+                      </a:extLst>
+                    </a:blip>
+                    <a:srcRect/>
+                    <a:stretch>
+                      <a:fillRect/>
+                    </a:stretch>
+                  </pic:blipFill>
+                  <pic:spPr bwMode="auto">
+                    <a:xfrm>
+                      <a:off x="0" y="0"/>
+                      <a:ext cx="5650230" cy="2803525"/>
+                    </a:xfrm>
+                    <a:prstGeom prst="rect">
+                      <a:avLst/>
+                    </a:prstGeom>
+                    <a:noFill/>
+                    <a:ln>
+                      <a:noFill/>
+                    </a:ln>
+                  </pic:spPr>
+                </pic:pic>
+              </a:graphicData>
+            </a:graphic>
+          </wp:inline>
+        </w:drawing>
+      </w:r>
+    </w:p>
+    <w:p>
+      <w:pPr>
+        <w:pStyle w:val="a5"/>
+        <w:rPr>
+          <w:rFonts w:ascii="Times New Roman" w:hAnsi="Times New Roman" w:cs="Times New Roman"/>
+          <w:b/>
+          <w:sz w:val="28"/>
+          <w:szCs w:val="28"/>
+        </w:rPr>
+      </w:pPr>
+    </w:p>
+    <w:p>
+      <w:pPr>
+        <w:pStyle w:val="a5"/>
+        <w:rPr>
+          <w:rFonts w:ascii="Times New Roman" w:hAnsi="Times New Roman" w:cs="Times New Roman"/>
+          <w:b/>
+          <w:sz w:val="28"/>
+          <w:szCs w:val="28"/>
+        </w:rPr>
+      </w:pPr>
+    </w:p>
+    <w:p>
+      <w:pPr>
+        <w:pStyle w:val="a5"/>
+        <w:rPr>
+          <w:rFonts w:ascii="Times New Roman" w:hAnsi="Times New Roman" w:cs="Times New Roman"/>
+          <w:b/>
+          <w:sz w:val="28"/>
+          <w:szCs w:val="28"/>
+        </w:rPr>
+      </w:pPr>
+    </w:p>
+    <w:p>
+      <w:pPr>
+        <w:pStyle w:val="a5"/>
+        <w:rPr>
+          <w:rFonts w:ascii="Times New Roman" w:hAnsi="Times New Roman" w:cs="Times New Roman"/>
+          <w:b/>
+          <w:sz w:val="28"/>
+          <w:szCs w:val="28"/>
+        </w:rPr>
+      </w:pPr>
+    </w:p>
+    <w:p>
+      <w:pPr>
+        <w:pStyle w:val="a5"/>
+        <w:rPr>
+          <w:rFonts w:ascii="Times New Roman" w:hAnsi="Times New Roman" w:cs="Times New Roman"/>
+          <w:b/>
+          <w:sz w:val="28"/>
+          <w:szCs w:val="28"/>
+        </w:rPr>
+      </w:pPr>
+    </w:p>
+    <w:p>
+      <w:pPr>
+        <w:pStyle w:val="a5"/>
+        <w:rPr>
+          <w:rFonts w:ascii="Times New Roman" w:hAnsi="Times New Roman" w:cs="Times New Roman"/>
+          <w:b/>
+          <w:sz w:val="28"/>
+          <w:szCs w:val="28"/>
+        </w:rPr>
+      </w:pPr>
+    </w:p>
+    <w:p>
+      <w:pPr>
+        <w:pStyle w:val="a5"/>
+        <w:rPr>
+          <w:rFonts w:ascii="Times New Roman" w:hAnsi="Times New Roman" w:cs="Times New Roman"/>
+          <w:b/>
+          <w:sz w:val="28"/>
+          <w:szCs w:val="28"/>
+        </w:rPr>
+      </w:pPr>
+    </w:p>
+    <w:p>
+      <w:pPr>
+        <w:pStyle w:val="a5"/>
+        <w:rPr>
+          <w:rFonts w:ascii="Times New Roman" w:hAnsi="Times New Roman" w:cs="Times New Roman"/>
+          <w:b/>
+          <w:sz w:val="28"/>
+          <w:szCs w:val="28"/>
+        </w:rPr>
+      </w:pPr>
+    </w:p>
+    <w:p>
+      <w:pPr>
+        <w:pStyle w:val="a5"/>
+        <w:rPr>
+          <w:rFonts w:ascii="Times New Roman" w:hAnsi="Times New Roman" w:cs="Times New Roman"/>
+          <w:b/>
+          <w:sz w:val="28"/>
+          <w:szCs w:val="28"/>
+        </w:rPr>
+      </w:pPr>
+    </w:p>
+    <w:p>
+      <w:pPr>
+        <w:pStyle w:val="a5"/>
+        <w:rPr>
+          <w:rFonts w:ascii="Times New Roman" w:hAnsi="Times New Roman" w:cs="Times New Roman"/>
+          <w:b/>
+          <w:sz w:val="28"/>
+          <w:szCs w:val="28"/>
+        </w:rPr>
+      </w:pPr>
+    </w:p>
+    <w:p>
+      <w:pPr>
+        <w:pStyle w:val="a5"/>
+        <w:rPr>
+          <w:rFonts w:ascii="Times New Roman" w:hAnsi="Times New Roman" w:cs="Times New Roman"/>
+          <w:b/>
+          <w:sz w:val="28"/>
+          <w:szCs w:val="28"/>
+        </w:rPr>
+      </w:pPr>
+    </w:p>
+    <w:p>
+      <w:pPr>
+        <w:pStyle w:val="a5"/>
+        <w:numPr>
+          <w:ilvl w:val="0"/>
+          <w:numId w:val="12"/>
+        </w:numPr>
+        <w:rPr>
+          <w:rFonts w:ascii="Times New Roman" w:hAnsi="Times New Roman" w:cs="Times New Roman"/>
+          <w:sz w:val="28"/>
+          <w:szCs w:val="28"/>
+        </w:rPr>
+      </w:pPr>
+      <w:r>
+        <w:rPr>
+          <w:rFonts w:ascii="Times New Roman" w:hAnsi="Times New Roman" w:cs="Times New Roman"/>
+          <w:sz w:val="28"/>
+          <w:szCs w:val="28"/>
+        </w:rPr>
+        <w:lastRenderedPageBreak/>
+        <w:t>Получение количества инцидентов в указанный промежуток времени.</w:t>
+      </w:r>
+    </w:p>
+    <w:p>
+      <w:pPr>
+        <w:pStyle w:val="a5"/>
+        <w:rPr>
+          <w:rFonts w:ascii="Times New Roman" w:hAnsi="Times New Roman" w:cs="Times New Roman"/>
+          <w:b/>
+          <w:sz w:val="28"/>
+          <w:szCs w:val="28"/>
+        </w:rPr>
+      </w:pPr>
+      <w:r>
+        <w:rPr>
+          <w:rFonts w:ascii="Times New Roman" w:hAnsi="Times New Roman" w:cs="Times New Roman"/>
+          <w:b/>
+          <w:noProof/>
+          <w:sz w:val="28"/>
+          <w:szCs w:val="28"/>
+        </w:rPr>
+        <w:drawing>
+          <wp:inline distT="0" distB="0" distL="0" distR="0">
+            <wp:extent cx="5934710" cy="1871980"/>
+            <wp:effectExtent l="0" t="0" r="8890" b="0"/>
+            <wp:docPr id="9" name="Рисунок 9"/>
+            <wp:cNvGraphicFramePr>
+              <a:graphicFrameLocks xmlns:a="http://schemas.openxmlformats.org/drawingml/2006/main" noChangeAspect="1"/>
+            </wp:cNvGraphicFramePr>
+            <a:graphic xmlns:a="http://schemas.openxmlformats.org/drawingml/2006/main">
+              <a:graphicData uri="http://schemas.openxmlformats.org/drawingml/2006/picture">
+                <pic:pic xmlns:pic="http://schemas.openxmlformats.org/drawingml/2006/picture">
+                  <pic:nvPicPr>
+                    <pic:cNvPr id="0" name="Picture 9"/>
+                    <pic:cNvPicPr>
+                      <a:picLocks noChangeAspect="1" noChangeArrowheads="1"/>
+                    </pic:cNvPicPr>
+                  </pic:nvPicPr>
+                  <pic:blipFill>
+                    <a:blip r:embed="rId20">
+                      <a:extLst>
+                        <a:ext uri="{28A0092B-C50C-407E-A947-70E740481C1C}">
+                          <a14:useLocalDpi xmlns:a14="http://schemas.microsoft.com/office/drawing/2010/main" val="0"/>
+                        </a:ext>
+                      </a:extLst>
+                    </a:blip>
+                    <a:srcRect/>
+                    <a:stretch>
+                      <a:fillRect/>
+                    </a:stretch>
+                  </pic:blipFill>
+                  <pic:spPr bwMode="auto">
+                    <a:xfrm>
+                      <a:off x="0" y="0"/>
+                      <a:ext cx="5934710" cy="1871980"/>
+                    </a:xfrm>
+                    <a:prstGeom prst="rect">
+                      <a:avLst/>
+                    </a:prstGeom>
+                    <a:noFill/>
+                    <a:ln>
+                      <a:noFill/>
+                    </a:ln>
+                  </pic:spPr>
+                </pic:pic>
+              </a:graphicData>
+            </a:graphic>
+          </wp:inline>
+        </w:drawing>
+      </w:r>
+    </w:p>
+    <w:p>
+      <w:pPr>
+        <w:pStyle w:val="a5"/>
+        <w:rPr>
+          <w:rFonts w:ascii="Times New Roman" w:hAnsi="Times New Roman" w:cs="Times New Roman"/>
+          <w:b/>
+          <w:sz w:val="28"/>
+          <w:szCs w:val="28"/>
+        </w:rPr>
+      </w:pPr>
+    </w:p>
+    <w:p>
+      <w:pPr>
+        <w:pStyle w:val="a5"/>
+        <w:rPr>
+          <w:rFonts w:ascii="Times New Roman" w:hAnsi="Times New Roman" w:cs="Times New Roman"/>
+          <w:b/>
+          <w:sz w:val="28"/>
+          <w:szCs w:val="28"/>
+          <w:lang w:val="en-US"/>
+        </w:rPr>
+      </w:pPr>
+    </w:p>
+    <w:p>
+      <w:pPr>
+        <w:pStyle w:val="a5"/>
+        <w:rPr>
+          <w:rFonts w:ascii="Times New Roman" w:hAnsi="Times New Roman" w:cs="Times New Roman"/>
+          <w:b/>
+          <w:sz w:val="28"/>
+          <w:szCs w:val="28"/>
+          <w:lang w:val="en-US"/>
+        </w:rPr>
+      </w:pPr>
+    </w:p>
+    <w:p>
+      <w:pPr>
+        <w:pStyle w:val="a5"/>
+        <w:rPr>
+          <w:rFonts w:ascii="Times New Roman" w:hAnsi="Times New Roman" w:cs="Times New Roman"/>
+          <w:b/>
+          <w:sz w:val="28"/>
+          <w:szCs w:val="28"/>
+          <w:lang w:val="en-US"/>
+        </w:rPr>
+      </w:pPr>
+      <w:r>
+        <w:rPr>
+          <w:rFonts w:ascii="Times New Roman" w:hAnsi="Times New Roman" w:cs="Times New Roman"/>
+          <w:b/>
+          <w:sz w:val="28"/>
+          <w:szCs w:val="28"/>
+          <w:lang w:val="en-US"/>
+        </w:rPr>
+        <w:t>Intermediary</w:t>
+      </w:r>
+    </w:p>
+    <w:p>
+      <w:pPr>
+        <w:pStyle w:val="a5"/>
+        <w:numPr>
+          <w:ilvl w:val="0"/>
+          <w:numId w:val="12"/>
+        </w:numPr>
+        <w:rPr>
+          <w:rFonts w:ascii="Times New Roman" w:hAnsi="Times New Roman" w:cs="Times New Roman"/>
+          <w:b/>
+          <w:sz w:val="28"/>
+          <w:szCs w:val="28"/>
+          <w:lang w:val="en-US"/>
+        </w:rPr>
+      </w:pPr>
+      <w:r>
+        <w:rPr>
+          <w:rFonts w:ascii="Times New Roman" w:hAnsi="Times New Roman" w:cs="Times New Roman"/>
+          <w:sz w:val="28"/>
+          <w:szCs w:val="28"/>
+        </w:rPr>
+        <w:t>Создать таблицу</w:t>
+      </w:r>
+    </w:p>
+    <w:p>
+      <w:pPr>
+        <w:pStyle w:val="a5"/>
+        <w:rPr>
+          <w:rFonts w:ascii="Times New Roman" w:hAnsi="Times New Roman" w:cs="Times New Roman"/>
+          <w:b/>
+          <w:sz w:val="28"/>
+          <w:szCs w:val="28"/>
+          <w:lang w:val="en-US"/>
+        </w:rPr>
+      </w:pPr>
+      <w:r>
+        <w:rPr>
+          <w:rFonts w:ascii="Times New Roman" w:hAnsi="Times New Roman" w:cs="Times New Roman"/>
+          <w:b/>
+          <w:sz w:val="28"/>
+          <w:szCs w:val="28"/>
+          <w:lang w:val="en-US"/>
+        </w:rPr>
+        <w:tab/>
+      </w:r>
+      <w:r>
+        <w:rPr>
+          <w:rFonts w:ascii="Times New Roman" w:hAnsi="Times New Roman" w:cs="Times New Roman"/>
+          <w:b/>
+          <w:noProof/>
+          <w:sz w:val="28"/>
+          <w:szCs w:val="28"/>
+        </w:rPr>
+        <w:drawing>
+          <wp:inline distT="0" distB="0" distL="0" distR="0">
+            <wp:extent cx="5073015" cy="3789680"/>
+            <wp:effectExtent l="0" t="0" r="0" b="1270"/>
+            <wp:docPr id="28" name="Рисунок 28"/>
+            <wp:cNvGraphicFramePr>
+              <a:graphicFrameLocks xmlns:a="http://schemas.openxmlformats.org/drawingml/2006/main" noChangeAspect="1"/>
+            </wp:cNvGraphicFramePr>
+            <a:graphic xmlns:a="http://schemas.openxmlformats.org/drawingml/2006/main">
+              <a:graphicData uri="http://schemas.openxmlformats.org/drawingml/2006/picture">
+                <pic:pic xmlns:pic="http://schemas.openxmlformats.org/drawingml/2006/picture">
+                  <pic:nvPicPr>
+                    <pic:cNvPr id="0" name="Picture 26"/>
+                    <pic:cNvPicPr>
+                      <a:picLocks noChangeAspect="1" noChangeArrowheads="1"/>
+                    </pic:cNvPicPr>
+                  </pic:nvPicPr>
+                  <pic:blipFill>
+                    <a:blip r:embed="rId21">
+                      <a:extLst>
+                        <a:ext uri="{28A0092B-C50C-407E-A947-70E740481C1C}">
+                          <a14:useLocalDpi xmlns:a14="http://schemas.microsoft.com/office/drawing/2010/main" val="0"/>
+                        </a:ext>
+                      </a:extLst>
+                    </a:blip>
+                    <a:srcRect/>
+                    <a:stretch>
+                      <a:fillRect/>
+                    </a:stretch>
+                  </pic:blipFill>
+                  <pic:spPr bwMode="auto">
+                    <a:xfrm>
+                      <a:off x="0" y="0"/>
+                      <a:ext cx="5073015" cy="3789680"/>
+                    </a:xfrm>
+                    <a:prstGeom prst="rect">
+                      <a:avLst/>
+                    </a:prstGeom>
+                    <a:noFill/>
+                    <a:ln>
+                      <a:noFill/>
+                    </a:ln>
+                  </pic:spPr>
+                </pic:pic>
+              </a:graphicData>
+            </a:graphic>
+          </wp:inline>
+        </w:drawing>
+      </w:r>
+    </w:p>
+    <w:p>
+      <w:pPr>
+        <w:pStyle w:val="a5"/>
+        <w:rPr>
+          <w:rFonts w:ascii="Times New Roman" w:hAnsi="Times New Roman" w:cs="Times New Roman"/>
+          <w:b/>
+          <w:sz w:val="28"/>
+          <w:szCs w:val="28"/>
+          <w:lang w:val="en-US"/>
+        </w:rPr>
+      </w:pPr>
+    </w:p>
+    <w:p>
+      <w:pPr>
+        <w:pStyle w:val="a5"/>
+        <w:rPr>
+          <w:rFonts w:ascii="Times New Roman" w:hAnsi="Times New Roman" w:cs="Times New Roman"/>
+          <w:b/>
+          <w:sz w:val="28"/>
+          <w:szCs w:val="28"/>
+          <w:lang w:val="en-US"/>
+        </w:rPr>
+      </w:pPr>
+    </w:p>
+    <w:p>
+      <w:pPr>
+        <w:pStyle w:val="a5"/>
+        <w:rPr>
+          <w:rFonts w:ascii="Times New Roman" w:hAnsi="Times New Roman" w:cs="Times New Roman"/>
+          <w:b/>
+          <w:sz w:val="28"/>
+          <w:szCs w:val="28"/>
+          <w:lang w:val="en-US"/>
+        </w:rPr>
+      </w:pPr>
+    </w:p>
+    <w:p>
+      <w:pPr>
+        <w:pStyle w:val="a5"/>
+        <w:rPr>
+          <w:rFonts w:ascii="Times New Roman" w:hAnsi="Times New Roman" w:cs="Times New Roman"/>
+          <w:b/>
+          <w:sz w:val="28"/>
+          <w:szCs w:val="28"/>
+          <w:lang w:val="en-US"/>
+        </w:rPr>
+      </w:pPr>
+    </w:p>
+    <w:p>
+      <w:pPr>
+        <w:pStyle w:val="a5"/>
+        <w:rPr>
+          <w:rFonts w:ascii="Times New Roman" w:hAnsi="Times New Roman" w:cs="Times New Roman"/>
+          <w:b/>
+          <w:sz w:val="28"/>
+          <w:szCs w:val="28"/>
+          <w:lang w:val="en-US"/>
+        </w:rPr>
+      </w:pPr>
+    </w:p>
+    <w:p>
+      <w:pPr>
+        <w:pStyle w:val="a5"/>
+        <w:rPr>
+          <w:rFonts w:ascii="Times New Roman" w:hAnsi="Times New Roman" w:cs="Times New Roman"/>
+          <w:b/>
+          <w:sz w:val="28"/>
+          <w:szCs w:val="28"/>
+          <w:lang w:val="en-US"/>
+        </w:rPr>
+      </w:pPr>
+    </w:p>
+    <w:p>
+      <w:pPr>
+        <w:pStyle w:val="a5"/>
+        <w:rPr>
+          <w:rFonts w:ascii="Times New Roman" w:hAnsi="Times New Roman" w:cs="Times New Roman"/>
+          <w:b/>
+          <w:sz w:val="28"/>
+          <w:szCs w:val="28"/>
+          <w:lang w:val="en-US"/>
+        </w:rPr>
+      </w:pPr>
+    </w:p>
+    <w:p>
+      <w:pPr>
+        <w:pStyle w:val="a5"/>
+        <w:rPr>
+          <w:rFonts w:ascii="Times New Roman" w:hAnsi="Times New Roman" w:cs="Times New Roman"/>
+          <w:b/>
+          <w:sz w:val="28"/>
+          <w:szCs w:val="28"/>
+          <w:lang w:val="en-US"/>
+        </w:rPr>
+      </w:pPr>
+    </w:p>
+    <w:p>
+      <w:pPr>
+        <w:pStyle w:val="a5"/>
+        <w:numPr>
+          <w:ilvl w:val="0"/>
+          <w:numId w:val="12"/>
+        </w:numPr>
+        <w:rPr>
+          <w:rFonts w:ascii="Times New Roman" w:hAnsi="Times New Roman" w:cs="Times New Roman"/>
+          <w:b/>
+          <w:sz w:val="28"/>
+          <w:szCs w:val="28"/>
+          <w:lang w:val="en-US"/>
+        </w:rPr>
+      </w:pPr>
+      <w:r>
+        <w:rPr>
+          <w:rFonts w:ascii="Times New Roman" w:hAnsi="Times New Roman" w:cs="Times New Roman"/>
+          <w:sz w:val="28"/>
+          <w:szCs w:val="28"/>
+        </w:rPr>
+        <w:lastRenderedPageBreak/>
+        <w:t>Вставить данные в строку таблицы</w:t>
+      </w:r>
+    </w:p>
+    <w:p>
+      <w:pPr>
+        <w:pStyle w:val="a5"/>
+        <w:rPr>
+          <w:rFonts w:ascii="Times New Roman" w:hAnsi="Times New Roman" w:cs="Times New Roman"/>
+          <w:b/>
+          <w:sz w:val="28"/>
+          <w:szCs w:val="28"/>
+          <w:lang w:val="en-US"/>
+        </w:rPr>
+      </w:pPr>
+      <w:r>
+        <w:rPr>
+          <w:rFonts w:ascii="Times New Roman" w:hAnsi="Times New Roman" w:cs="Times New Roman"/>
+          <w:b/>
+          <w:noProof/>
+          <w:sz w:val="28"/>
+          <w:szCs w:val="28"/>
+        </w:rPr>
+        <w:drawing>
+          <wp:inline distT="0" distB="0" distL="0" distR="0">
+            <wp:extent cx="5934710" cy="1934210"/>
+            <wp:effectExtent l="0" t="0" r="8890" b="8890"/>
+            <wp:docPr id="29" name="Рисунок 29"/>
+            <wp:cNvGraphicFramePr>
+              <a:graphicFrameLocks xmlns:a="http://schemas.openxmlformats.org/drawingml/2006/main" noChangeAspect="1"/>
+            </wp:cNvGraphicFramePr>
+            <a:graphic xmlns:a="http://schemas.openxmlformats.org/drawingml/2006/main">
+              <a:graphicData uri="http://schemas.openxmlformats.org/drawingml/2006/picture">
+                <pic:pic xmlns:pic="http://schemas.openxmlformats.org/drawingml/2006/picture">
+                  <pic:nvPicPr>
+                    <pic:cNvPr id="0" name="Picture 27"/>
+                    <pic:cNvPicPr>
+                      <a:picLocks noChangeAspect="1" noChangeArrowheads="1"/>
+                    </pic:cNvPicPr>
+                  </pic:nvPicPr>
+                  <pic:blipFill>
+                    <a:blip r:embed="rId22">
+                      <a:extLst>
+                        <a:ext uri="{28A0092B-C50C-407E-A947-70E740481C1C}">
+                          <a14:useLocalDpi xmlns:a14="http://schemas.microsoft.com/office/drawing/2010/main" val="0"/>
+                        </a:ext>
+                      </a:extLst>
+                    </a:blip>
+                    <a:srcRect/>
+                    <a:stretch>
+                      <a:fillRect/>
+                    </a:stretch>
+                  </pic:blipFill>
+                  <pic:spPr bwMode="auto">
+                    <a:xfrm>
+                      <a:off x="0" y="0"/>
+                      <a:ext cx="5934710" cy="1934210"/>
+                    </a:xfrm>
+                    <a:prstGeom prst="rect">
+                      <a:avLst/>
+                    </a:prstGeom>
+                    <a:noFill/>
+                    <a:ln>
+                      <a:noFill/>
+                    </a:ln>
+                  </pic:spPr>
+                </pic:pic>
+              </a:graphicData>
+            </a:graphic>
+          </wp:inline>
+        </w:drawing>
+      </w:r>
+    </w:p>
+    <w:p>
+      <w:pPr>
+        <w:pStyle w:val="a5"/>
+        <w:numPr>
+          <w:ilvl w:val="0"/>
+          <w:numId w:val="12"/>
+        </w:numPr>
+        <w:rPr>
+          <w:rFonts w:ascii="Times New Roman" w:hAnsi="Times New Roman" w:cs="Times New Roman"/>
+          <w:b/>
+          <w:sz w:val="28"/>
+          <w:szCs w:val="28"/>
+        </w:rPr>
+      </w:pPr>
+      <w:r>
+        <w:rPr>
+          <w:rFonts w:ascii="Times New Roman" w:hAnsi="Times New Roman" w:cs="Times New Roman"/>
+          <w:sz w:val="28"/>
+          <w:szCs w:val="28"/>
+        </w:rPr>
+        <w:t xml:space="preserve">Получить список всех людей для указанного </w:t>
+      </w:r>
+      <w:r>
+        <w:rPr>
+          <w:rFonts w:ascii="Times New Roman" w:hAnsi="Times New Roman" w:cs="Times New Roman"/>
+          <w:sz w:val="28"/>
+          <w:szCs w:val="28"/>
+          <w:lang w:val="en-US"/>
+        </w:rPr>
+        <w:t>id</w:t>
+      </w:r>
+      <w:r>
+        <w:rPr>
+          <w:rFonts w:ascii="Times New Roman" w:hAnsi="Times New Roman" w:cs="Times New Roman"/>
+          <w:sz w:val="28"/>
+          <w:szCs w:val="28"/>
+        </w:rPr>
+        <w:t xml:space="preserve"> инцидента.</w:t>
+      </w:r>
+    </w:p>
+    <w:p>
+      <w:pPr>
+        <w:pStyle w:val="a5"/>
+        <w:rPr>
+          <w:rFonts w:ascii="Times New Roman" w:hAnsi="Times New Roman" w:cs="Times New Roman"/>
+          <w:b/>
+          <w:sz w:val="28"/>
+          <w:szCs w:val="28"/>
+          <w:lang w:val="en-US"/>
+        </w:rPr>
+      </w:pPr>
+      <w:r>
+        <w:rPr>
+          <w:rFonts w:ascii="Times New Roman" w:hAnsi="Times New Roman" w:cs="Times New Roman"/>
+          <w:b/>
+          <w:noProof/>
+          <w:sz w:val="28"/>
+          <w:szCs w:val="28"/>
+        </w:rPr>
+        <w:drawing>
+          <wp:inline distT="0" distB="0" distL="0" distR="0">
+            <wp:extent cx="5934710" cy="1468120"/>
+            <wp:effectExtent l="0" t="0" r="8890" b="0"/>
+            <wp:docPr id="30" name="Рисунок 30"/>
+            <wp:cNvGraphicFramePr>
+              <a:graphicFrameLocks xmlns:a="http://schemas.openxmlformats.org/drawingml/2006/main" noChangeAspect="1"/>
+            </wp:cNvGraphicFramePr>
+            <a:graphic xmlns:a="http://schemas.openxmlformats.org/drawingml/2006/main">
+              <a:graphicData uri="http://schemas.openxmlformats.org/drawingml/2006/picture">
+                <pic:pic xmlns:pic="http://schemas.openxmlformats.org/drawingml/2006/picture">
+                  <pic:nvPicPr>
+                    <pic:cNvPr id="0" name="Picture 28"/>
+                    <pic:cNvPicPr>
+                      <a:picLocks noChangeAspect="1" noChangeArrowheads="1"/>
+                    </pic:cNvPicPr>
+                  </pic:nvPicPr>
+                  <pic:blipFill>
+                    <a:blip r:embed="rId23">
+                      <a:extLst>
+                        <a:ext uri="{28A0092B-C50C-407E-A947-70E740481C1C}">
+                          <a14:useLocalDpi xmlns:a14="http://schemas.microsoft.com/office/drawing/2010/main" val="0"/>
+                        </a:ext>
+                      </a:extLst>
+                    </a:blip>
+                    <a:srcRect/>
+                    <a:stretch>
+                      <a:fillRect/>
+                    </a:stretch>
+                  </pic:blipFill>
+                  <pic:spPr bwMode="auto">
+                    <a:xfrm>
+                      <a:off x="0" y="0"/>
+                      <a:ext cx="5934710" cy="1468120"/>
+                    </a:xfrm>
+                    <a:prstGeom prst="rect">
+                      <a:avLst/>
+                    </a:prstGeom>
+                    <a:noFill/>
+                    <a:ln>
+                      <a:noFill/>
+                    </a:ln>
+                  </pic:spPr>
+                </pic:pic>
+              </a:graphicData>
+            </a:graphic>
+          </wp:inline>
+        </w:drawing>
+      </w:r>
+    </w:p>
+    <w:p>
+      <w:pPr>
+        <w:pStyle w:val="a5"/>
+        <w:numPr>
+          <w:ilvl w:val="0"/>
+          <w:numId w:val="12"/>
+        </w:numPr>
+        <w:rPr>
+          <w:rFonts w:ascii="Times New Roman" w:hAnsi="Times New Roman" w:cs="Times New Roman"/>
+          <w:b/>
+          <w:sz w:val="28"/>
+          <w:szCs w:val="28"/>
+        </w:rPr>
+      </w:pPr>
+      <w:r>
+        <w:rPr>
+          <w:rFonts w:ascii="Times New Roman" w:hAnsi="Times New Roman" w:cs="Times New Roman"/>
+          <w:sz w:val="28"/>
+          <w:szCs w:val="28"/>
+        </w:rPr>
+        <w:t xml:space="preserve">Получить список всех инцидентов для указанного </w:t>
+      </w:r>
+      <w:r>
+        <w:rPr>
+          <w:rFonts w:ascii="Times New Roman" w:hAnsi="Times New Roman" w:cs="Times New Roman"/>
+          <w:sz w:val="28"/>
+          <w:szCs w:val="28"/>
+          <w:lang w:val="en-US"/>
+        </w:rPr>
+        <w:t>id</w:t>
+      </w:r>
+      <w:r>
+        <w:rPr>
+          <w:rFonts w:ascii="Times New Roman" w:hAnsi="Times New Roman" w:cs="Times New Roman"/>
+          <w:sz w:val="28"/>
+          <w:szCs w:val="28"/>
+        </w:rPr>
+        <w:t xml:space="preserve"> </w:t>
+      </w:r>
+      <w:r>
+        <w:rPr>
+          <w:rFonts w:ascii="Times New Roman" w:hAnsi="Times New Roman" w:cs="Times New Roman"/>
+          <w:sz w:val="28"/>
+          <w:szCs w:val="28"/>
+        </w:rPr>
+        <w:t>человека</w:t>
+      </w:r>
+    </w:p>
+    <w:p>
+      <w:pPr>
+        <w:pStyle w:val="a5"/>
+        <w:rPr>
+          <w:rFonts w:ascii="Times New Roman" w:hAnsi="Times New Roman" w:cs="Times New Roman"/>
+          <w:b/>
+          <w:sz w:val="28"/>
+          <w:szCs w:val="28"/>
+          <w:lang w:val="en-US"/>
+        </w:rPr>
+      </w:pPr>
+      <w:r>
+        <w:rPr>
+          <w:rFonts w:ascii="Times New Roman" w:hAnsi="Times New Roman" w:cs="Times New Roman"/>
+          <w:b/>
+          <w:noProof/>
+          <w:sz w:val="28"/>
+          <w:szCs w:val="28"/>
+        </w:rPr>
+        <w:drawing>
+          <wp:inline distT="0" distB="0" distL="0" distR="0">
+            <wp:extent cx="5934710" cy="1450975"/>
+            <wp:effectExtent l="0" t="0" r="8890" b="0"/>
+            <wp:docPr id="32" name="Рисунок 32"/>
+            <wp:cNvGraphicFramePr>
+              <a:graphicFrameLocks xmlns:a="http://schemas.openxmlformats.org/drawingml/2006/main" noChangeAspect="1"/>
+            </wp:cNvGraphicFramePr>
+            <a:graphic xmlns:a="http://schemas.openxmlformats.org/drawingml/2006/main">
+              <a:graphicData uri="http://schemas.openxmlformats.org/drawingml/2006/picture">
+                <pic:pic xmlns:pic="http://schemas.openxmlformats.org/drawingml/2006/picture">
+                  <pic:nvPicPr>
+                    <pic:cNvPr id="0" name="Picture 29"/>
+                    <pic:cNvPicPr>
+                      <a:picLocks noChangeAspect="1" noChangeArrowheads="1"/>
+                    </pic:cNvPicPr>
+                  </pic:nvPicPr>
+                  <pic:blipFill>
+                    <a:blip r:embed="rId24">
+                      <a:extLst>
+                        <a:ext uri="{28A0092B-C50C-407E-A947-70E740481C1C}">
+                          <a14:useLocalDpi xmlns:a14="http://schemas.microsoft.com/office/drawing/2010/main" val="0"/>
+                        </a:ext>
+                      </a:extLst>
+                    </a:blip>
+                    <a:srcRect/>
+                    <a:stretch>
+                      <a:fillRect/>
+                    </a:stretch>
+                  </pic:blipFill>
+                  <pic:spPr bwMode="auto">
+                    <a:xfrm>
+                      <a:off x="0" y="0"/>
+                      <a:ext cx="5934710" cy="1450975"/>
+                    </a:xfrm>
+                    <a:prstGeom prst="rect">
+                      <a:avLst/>
+                    </a:prstGeom>
+                    <a:noFill/>
+                    <a:ln>
+                      <a:noFill/>
+                    </a:ln>
+                  </pic:spPr>
+                </pic:pic>
+              </a:graphicData>
+            </a:graphic>
+          </wp:inline>
+        </w:drawing>
+      </w:r>
+    </w:p>
+    <w:p>
+      <w:pPr>
+        <w:pStyle w:val="a5"/>
+        <w:numPr>
+          <w:ilvl w:val="0"/>
+          <w:numId w:val="12"/>
+        </w:numPr>
+        <w:rPr>
+          <w:rFonts w:ascii="Times New Roman" w:hAnsi="Times New Roman" w:cs="Times New Roman"/>
+          <w:b/>
+          <w:sz w:val="28"/>
+          <w:szCs w:val="28"/>
+        </w:rPr>
+      </w:pPr>
+      <w:r>
+        <w:rPr>
+          <w:rFonts w:ascii="Times New Roman" w:hAnsi="Times New Roman" w:cs="Times New Roman"/>
+          <w:sz w:val="28"/>
+          <w:szCs w:val="28"/>
+        </w:rPr>
+        <w:t xml:space="preserve">Удалить все </w:t>
+      </w:r>
+      <w:r>
+        <w:rPr>
+          <w:rFonts w:ascii="Times New Roman" w:hAnsi="Times New Roman" w:cs="Times New Roman"/>
+          <w:sz w:val="28"/>
+          <w:szCs w:val="28"/>
+        </w:rPr>
+        <w:t>инциденты относящиеся к указанному</w:t>
+      </w:r>
+      <w:r>
+        <w:rPr>
+          <w:rFonts w:ascii="Times New Roman" w:hAnsi="Times New Roman" w:cs="Times New Roman"/>
+          <w:sz w:val="28"/>
+          <w:szCs w:val="28"/>
+        </w:rPr>
+        <w:t xml:space="preserve"> </w:t>
+      </w:r>
+      <w:r>
+        <w:rPr>
+          <w:rFonts w:ascii="Times New Roman" w:hAnsi="Times New Roman" w:cs="Times New Roman"/>
+          <w:sz w:val="28"/>
+          <w:szCs w:val="28"/>
+          <w:lang w:val="en-US"/>
+        </w:rPr>
+        <w:t>id</w:t>
+      </w:r>
+      <w:r>
+        <w:rPr>
+          <w:rFonts w:ascii="Times New Roman" w:hAnsi="Times New Roman" w:cs="Times New Roman"/>
+          <w:sz w:val="28"/>
+          <w:szCs w:val="28"/>
+        </w:rPr>
+        <w:t xml:space="preserve"> </w:t>
+      </w:r>
+      <w:r>
+        <w:rPr>
+          <w:rFonts w:ascii="Times New Roman" w:hAnsi="Times New Roman" w:cs="Times New Roman"/>
+          <w:sz w:val="28"/>
+          <w:szCs w:val="28"/>
+        </w:rPr>
+        <w:t>человека.</w:t>
+      </w:r>
+      <w:bookmarkStart w:id="0" w:name="_GoBack"/>
+      <w:bookmarkEnd w:id="0"/>
+    </w:p>
+    <w:p>
+      <w:pPr>
+        <w:pStyle w:val="a5"/>
+        <w:rPr>
+          <w:rFonts w:ascii="Times New Roman" w:hAnsi="Times New Roman" w:cs="Times New Roman"/>
+          <w:b/>
+          <w:sz w:val="28"/>
+          <w:szCs w:val="28"/>
+          <w:lang w:val="en-US"/>
+        </w:rPr>
+      </w:pPr>
+      <w:r>
+        <w:rPr>
+          <w:rFonts w:ascii="Times New Roman" w:hAnsi="Times New Roman" w:cs="Times New Roman"/>
+          <w:b/>
+          <w:noProof/>
+          <w:sz w:val="28"/>
+          <w:szCs w:val="28"/>
+        </w:rPr>
+        <w:drawing>
+          <wp:inline distT="0" distB="0" distL="0" distR="0">
+            <wp:extent cx="5873115" cy="2153920"/>
+            <wp:effectExtent l="0" t="0" r="0" b="0"/>
+            <wp:docPr id="33" name="Рисунок 33"/>
+            <wp:cNvGraphicFramePr>
+              <a:graphicFrameLocks xmlns:a="http://schemas.openxmlformats.org/drawingml/2006/main" noChangeAspect="1"/>
+            </wp:cNvGraphicFramePr>
+            <a:graphic xmlns:a="http://schemas.openxmlformats.org/drawingml/2006/main">
+              <a:graphicData uri="http://schemas.openxmlformats.org/drawingml/2006/picture">
+                <pic:pic xmlns:pic="http://schemas.openxmlformats.org/drawingml/2006/picture">
+                  <pic:nvPicPr>
+                    <pic:cNvPr id="0" name="Picture 30"/>
+                    <pic:cNvPicPr>
+                      <a:picLocks noChangeAspect="1" noChangeArrowheads="1"/>
+                    </pic:cNvPicPr>
+                  </pic:nvPicPr>
+                  <pic:blipFill>
+                    <a:blip r:embed="rId25">
+                      <a:extLst>
+                        <a:ext uri="{28A0092B-C50C-407E-A947-70E740481C1C}">
+                          <a14:useLocalDpi xmlns:a14="http://schemas.microsoft.com/office/drawing/2010/main" val="0"/>
+                        </a:ext>
+                      </a:extLst>
+                    </a:blip>
+                    <a:srcRect/>
+                    <a:stretch>
+                      <a:fillRect/>
+                    </a:stretch>
+                  </pic:blipFill>
+                  <pic:spPr bwMode="auto">
+                    <a:xfrm>
+                      <a:off x="0" y="0"/>
+                      <a:ext cx="5873115" cy="2153920"/>
+                    </a:xfrm>
+                    <a:prstGeom prst="rect">
+                      <a:avLst/>
+                    </a:prstGeom>
+                    <a:noFill/>
+                    <a:ln>
+                      <a:noFill/>
+                    </a:ln>
+                  </pic:spPr>
+                </pic:pic>
+              </a:graphicData>
+            </a:graphic>
+          </wp:inline>
+        </w:drawing>
+      </w:r>
+    </w:p>
+    <w:p>
+      <w:pPr>
+        <w:pStyle w:val="a5"/>
+        <w:rPr>
+          <w:rFonts w:ascii="Times New Roman" w:hAnsi="Times New Roman" w:cs="Times New Roman"/>
+          <w:b/>
+          <w:sz w:val="28"/>
+          <w:szCs w:val="28"/>
+          <w:lang w:val="en-US"/>
+        </w:rPr>
+      </w:pPr>
+    </w:p>
+    <w:p>
+      <w:pPr>
+        <w:pStyle w:val="a5"/>
+        <w:rPr>
+          <w:rFonts w:ascii="Times New Roman" w:hAnsi="Times New Roman" w:cs="Times New Roman"/>
+          <w:b/>
+          <w:sz w:val="28"/>
+          <w:szCs w:val="28"/>
+          <w:lang w:val="en-US"/>
+        </w:rPr>
+      </w:pPr>
+    </w:p>
+    <w:p>
+      <w:pPr>
+        <w:pStyle w:val="a5"/>
+        <w:rPr>
+          <w:rFonts w:ascii="Times New Roman" w:hAnsi="Times New Roman" w:cs="Times New Roman"/>
+          <w:b/>
+          <w:sz w:val="28"/>
+          <w:szCs w:val="28"/>
+          <w:lang w:val="en-US"/>
+        </w:rPr>
+      </w:pPr>
+    </w:p>
+    <w:p>
+      <w:pPr>
+        <w:pStyle w:val="a5"/>
+        <w:rPr>
+          <w:rFonts w:ascii="Times New Roman" w:hAnsi="Times New Roman" w:cs="Times New Roman"/>
+          <w:b/>
+          <w:sz w:val="28"/>
+          <w:szCs w:val="28"/>
+          <w:lang w:val="en-US"/>
+        </w:rPr>
+      </w:pPr>
+    </w:p>
+    <w:p>
+      <w:pPr>
+        <w:pStyle w:val="a5"/>
+        <w:rPr>
+          <w:rFonts w:ascii="Times New Roman" w:hAnsi="Times New Roman" w:cs="Times New Roman"/>
+          <w:b/>
+          <w:sz w:val="28"/>
+          <w:szCs w:val="28"/>
+          <w:lang w:val="en-US"/>
+        </w:rPr>
+      </w:pPr>
+    </w:p>
+    <w:p>
+      <w:pPr>
+        <w:pStyle w:val="a5"/>
+        <w:numPr>
+          <w:ilvl w:val="0"/>
+          <w:numId w:val="12"/>
+        </w:numPr>
+        <w:rPr>
+          <w:rFonts w:ascii="Times New Roman" w:hAnsi="Times New Roman" w:cs="Times New Roman"/>
+          <w:b/>
+          <w:sz w:val="28"/>
+          <w:szCs w:val="28"/>
+        </w:rPr>
+      </w:pPr>
+      <w:r>
+        <w:rPr>
+          <w:rFonts w:ascii="Times New Roman" w:hAnsi="Times New Roman" w:cs="Times New Roman"/>
+          <w:sz w:val="28"/>
+          <w:szCs w:val="28"/>
+        </w:rPr>
+        <w:lastRenderedPageBreak/>
+        <w:t xml:space="preserve">Удалить все строки с </w:t>
+      </w:r>
+      <w:r>
+        <w:rPr>
+          <w:rFonts w:ascii="Times New Roman" w:hAnsi="Times New Roman" w:cs="Times New Roman"/>
+          <w:sz w:val="28"/>
+          <w:szCs w:val="28"/>
+        </w:rPr>
+        <w:t xml:space="preserve">людьми относящихся к указанному </w:t>
+      </w:r>
+      <w:r>
+        <w:rPr>
+          <w:rFonts w:ascii="Times New Roman" w:hAnsi="Times New Roman" w:cs="Times New Roman"/>
+          <w:sz w:val="28"/>
+          <w:szCs w:val="28"/>
+          <w:lang w:val="en-US"/>
+        </w:rPr>
+        <w:t>id</w:t>
+      </w:r>
+      <w:r>
+        <w:rPr>
+          <w:rFonts w:ascii="Times New Roman" w:hAnsi="Times New Roman" w:cs="Times New Roman"/>
+          <w:sz w:val="28"/>
+          <w:szCs w:val="28"/>
+        </w:rPr>
+        <w:t xml:space="preserve"> </w:t>
+      </w:r>
+      <w:r>
+        <w:rPr>
+          <w:rFonts w:ascii="Times New Roman" w:hAnsi="Times New Roman" w:cs="Times New Roman"/>
+          <w:sz w:val="28"/>
+          <w:szCs w:val="28"/>
+        </w:rPr>
+        <w:t>инцидента.</w:t>
+      </w:r>
+    </w:p>
+    <w:p>
+      <w:pPr>
+        <w:pStyle w:val="a5"/>
+        <w:rPr>
+          <w:rFonts w:ascii="Times New Roman" w:hAnsi="Times New Roman" w:cs="Times New Roman"/>
+          <w:b/>
+          <w:sz w:val="28"/>
+          <w:szCs w:val="28"/>
+        </w:rPr>
+      </w:pPr>
+    </w:p>
+    <w:p>
+      <w:pPr>
+        <w:pStyle w:val="a5"/>
+        <w:rPr>
+          <w:rFonts w:ascii="Times New Roman" w:hAnsi="Times New Roman" w:cs="Times New Roman"/>
+          <w:b/>
+          <w:sz w:val="28"/>
+          <w:szCs w:val="28"/>
+          <w:lang w:val="en-US"/>
+        </w:rPr>
+      </w:pPr>
+      <w:r>
+        <w:rPr>
+          <w:rFonts w:ascii="Times New Roman" w:hAnsi="Times New Roman" w:cs="Times New Roman"/>
+          <w:b/>
+          <w:noProof/>
+          <w:sz w:val="28"/>
+          <w:szCs w:val="28"/>
+        </w:rPr>
+        <w:drawing>
+          <wp:inline distT="0" distB="0" distL="0" distR="0">
+            <wp:extent cx="5363210" cy="2487930"/>
+            <wp:effectExtent l="0" t="0" r="8890" b="7620"/>
+            <wp:docPr id="34" name="Рисунок 34"/>
+            <wp:cNvGraphicFramePr>
+              <a:graphicFrameLocks xmlns:a="http://schemas.openxmlformats.org/drawingml/2006/main" noChangeAspect="1"/>
+            </wp:cNvGraphicFramePr>
+            <a:graphic xmlns:a="http://schemas.openxmlformats.org/drawingml/2006/main">
+              <a:graphicData uri="http://schemas.openxmlformats.org/drawingml/2006/picture">
+                <pic:pic xmlns:pic="http://schemas.openxmlformats.org/drawingml/2006/picture">
+                  <pic:nvPicPr>
+                    <pic:cNvPr id="0" name="Picture 31"/>
+                    <pic:cNvPicPr>
+                      <a:picLocks noChangeAspect="1" noChangeArrowheads="1"/>
+                    </pic:cNvPicPr>
+                  </pic:nvPicPr>
+                  <pic:blipFill>
+                    <a:blip r:embed="rId26">
+                      <a:extLst>
+                        <a:ext uri="{28A0092B-C50C-407E-A947-70E740481C1C}">
+                          <a14:useLocalDpi xmlns:a14="http://schemas.microsoft.com/office/drawing/2010/main" val="0"/>
+                        </a:ext>
+                      </a:extLst>
+                    </a:blip>
+                    <a:srcRect/>
+                    <a:stretch>
+                      <a:fillRect/>
+                    </a:stretch>
+                  </pic:blipFill>
+                  <pic:spPr bwMode="auto">
+                    <a:xfrm>
+                      <a:off x="0" y="0"/>
+                      <a:ext cx="5363210" cy="2487930"/>
+                    </a:xfrm>
+                    <a:prstGeom prst="rect">
+                      <a:avLst/>
+                    </a:prstGeom>
+                    <a:noFill/>
+                    <a:ln>
+                      <a:noFill/>
+                    </a:ln>
+                  </pic:spPr>
+                </pic:pic>
+              </a:graphicData>
+            </a:graphic>
+          </wp:inline>
+        </w:drawing>
+      </w:r>
+    </w:p>
+    <w:p>
+      <w:pPr>
+        <w:pStyle w:val="a5"/>
+        <w:rPr>
+          <w:rFonts w:ascii="Times New Roman" w:hAnsi="Times New Roman" w:cs="Times New Roman"/>
+          <w:b/>
+          <w:sz w:val="28"/>
+          <w:szCs w:val="28"/>
+          <w:lang w:val="en-US"/>
+        </w:rPr>
+      </w:pPr>
+    </w:p>
+    <w:p>
+      <w:pPr>
+        <w:pStyle w:val="a5"/>
+        <w:rPr>
+          <w:rFonts w:ascii="Times New Roman" w:hAnsi="Times New Roman" w:cs="Times New Roman"/>
+          <w:b/>
+          <w:sz w:val="28"/>
+          <w:szCs w:val="28"/>
+          <w:lang w:val="en-US"/>
+        </w:rPr>
+      </w:pPr>
+    </w:p>
+    <w:p>
+      <w:pPr>
+        <w:pStyle w:val="a5"/>
+        <w:rPr>
+          <w:rFonts w:ascii="Times New Roman" w:hAnsi="Times New Roman" w:cs="Times New Roman"/>
+          <w:b/>
+          <w:sz w:val="28"/>
+          <w:szCs w:val="28"/>
+          <w:lang w:val="en-US"/>
+        </w:rPr>
+      </w:pPr>
+    </w:p>
+    <w:p>
+      <w:pPr>
+        <w:pStyle w:val="a5"/>
+        <w:rPr>
+          <w:rFonts w:ascii="Times New Roman" w:hAnsi="Times New Roman" w:cs="Times New Roman"/>
+          <w:b/>
+          <w:sz w:val="28"/>
+          <w:szCs w:val="28"/>
+          <w:lang w:val="en-US"/>
+        </w:rPr>
+      </w:pPr>
+    </w:p>
+    <w:p>
+      <w:pPr>
+        <w:pStyle w:val="a5"/>
+        <w:rPr>
+          <w:rFonts w:ascii="Times New Roman" w:hAnsi="Times New Roman" w:cs="Times New Roman"/>
+          <w:b/>
+          <w:sz w:val="28"/>
+          <w:szCs w:val="28"/>
+          <w:lang w:val="en-US"/>
+        </w:rPr>
+      </w:pPr>
+    </w:p>
+    <w:p>
+      <w:pPr>
+        <w:pStyle w:val="a5"/>
+        <w:rPr>
+          <w:rFonts w:ascii="Times New Roman" w:hAnsi="Times New Roman" w:cs="Times New Roman"/>
+          <w:b/>
+          <w:sz w:val="28"/>
+          <w:szCs w:val="28"/>
+          <w:lang w:val="en-US"/>
+        </w:rPr>
+      </w:pPr>
+    </w:p>
+    <w:p>
+      <w:pPr>
+        <w:pStyle w:val="a5"/>
+        <w:rPr>
+          <w:rFonts w:ascii="Times New Roman" w:hAnsi="Times New Roman" w:cs="Times New Roman"/>
+          <w:b/>
+          <w:sz w:val="28"/>
+          <w:szCs w:val="28"/>
+          <w:lang w:val="en-US"/>
+        </w:rPr>
+      </w:pPr>
+    </w:p>
+    <w:p>
+      <w:pPr>
+        <w:pStyle w:val="a5"/>
+        <w:rPr>
+          <w:rFonts w:ascii="Times New Roman" w:hAnsi="Times New Roman" w:cs="Times New Roman"/>
+          <w:b/>
+          <w:sz w:val="28"/>
+          <w:szCs w:val="28"/>
+          <w:lang w:val="en-US"/>
+        </w:rPr>
+      </w:pPr>
+    </w:p>
+    <w:p>
+      <w:pPr>
+        <w:pStyle w:val="a5"/>
+        <w:rPr>
+          <w:rFonts w:ascii="Times New Roman" w:hAnsi="Times New Roman" w:cs="Times New Roman"/>
+          <w:b/>
+          <w:sz w:val="28"/>
+          <w:szCs w:val="28"/>
+          <w:lang w:val="en-US"/>
+        </w:rPr>
+      </w:pPr>
+    </w:p>
+    <w:p>
+      <w:pPr>
+        <w:pStyle w:val="a5"/>
+        <w:rPr>
+          <w:rFonts w:ascii="Times New Roman" w:hAnsi="Times New Roman" w:cs="Times New Roman"/>
+          <w:b/>
+          <w:sz w:val="28"/>
+          <w:szCs w:val="28"/>
+        </w:rPr>
+      </w:pPr>
     </w:p>
     <w:p>
       <w:pPr>
@@ -3772,6 +7301,119 @@
     </w:lvl>
   </w:abstractNum>
   <w:abstractNum w:abstractNumId="2" w15:restartNumberingAfterBreak="0">
+    <w:nsid w:val="4416385F"/>
+    <w:multiLevelType w:val="hybridMultilevel"/>
+    <w:tmpl w:val="1BE8E5DC"/>
+    <w:lvl w:ilvl="0" w:tplc="04190001">
+      <w:start w:val="1"/>
+      <w:numFmt w:val="bullet"/>
+      <w:lvlText w:val=""/>
+      <w:lvlJc w:val="left"/>
+      <w:pPr>
+        <w:ind w:left="1440" w:hanging="360"/>
+      </w:pPr>
+      <w:rPr>
+        <w:rFonts w:ascii="Symbol" w:hAnsi="Symbol" w:hint="default"/>
+      </w:rPr>
+    </w:lvl>
+    <w:lvl w:ilvl="1" w:tplc="04190003" w:tentative="1">
+      <w:start w:val="1"/>
+      <w:numFmt w:val="bullet"/>
+      <w:lvlText w:val="o"/>
+      <w:lvlJc w:val="left"/>
+      <w:pPr>
+        <w:ind w:left="2160" w:hanging="360"/>
+      </w:pPr>
+      <w:rPr>
+        <w:rFonts w:ascii="Courier New" w:hAnsi="Courier New" w:cs="Courier New" w:hint="default"/>
+      </w:rPr>
+    </w:lvl>
+    <w:lvl w:ilvl="2" w:tplc="04190005" w:tentative="1">
+      <w:start w:val="1"/>
+      <w:numFmt w:val="bullet"/>
+      <w:lvlText w:val=""/>
+      <w:lvlJc w:val="left"/>
+      <w:pPr>
+        <w:ind w:left="2880" w:hanging="360"/>
+      </w:pPr>
+      <w:rPr>
+        <w:rFonts w:ascii="Wingdings" w:hAnsi="Wingdings" w:hint="default"/>
+      </w:rPr>
+    </w:lvl>
+    <w:lvl w:ilvl="3" w:tplc="04190001" w:tentative="1">
+      <w:start w:val="1"/>
+      <w:numFmt w:val="bullet"/>
+      <w:lvlText w:val=""/>
+      <w:lvlJc w:val="left"/>
+      <w:pPr>
+        <w:ind w:left="3600" w:hanging="360"/>
+      </w:pPr>
+      <w:rPr>
+        <w:rFonts w:ascii="Symbol" w:hAnsi="Symbol" w:hint="default"/>
+      </w:rPr>
+    </w:lvl>
+    <w:lvl w:ilvl="4" w:tplc="04190003" w:tentative="1">
+      <w:start w:val="1"/>
+      <w:numFmt w:val="bullet"/>
+      <w:lvlText w:val="o"/>
+      <w:lvlJc w:val="left"/>
+      <w:pPr>
+        <w:ind w:left="4320" w:hanging="360"/>
+      </w:pPr>
+      <w:rPr>
+        <w:rFonts w:ascii="Courier New" w:hAnsi="Courier New" w:cs="Courier New" w:hint="default"/>
+      </w:rPr>
+    </w:lvl>
+    <w:lvl w:ilvl="5" w:tplc="04190005" w:tentative="1">
+      <w:start w:val="1"/>
+      <w:numFmt w:val="bullet"/>
+      <w:lvlText w:val=""/>
+      <w:lvlJc w:val="left"/>
+      <w:pPr>
+        <w:ind w:left="5040" w:hanging="360"/>
+      </w:pPr>
+      <w:rPr>
+        <w:rFonts w:ascii="Wingdings" w:hAnsi="Wingdings" w:hint="default"/>
+      </w:rPr>
+    </w:lvl>
+    <w:lvl w:ilvl="6" w:tplc="04190001" w:tentative="1">
+      <w:start w:val="1"/>
+      <w:numFmt w:val="bullet"/>
+      <w:lvlText w:val=""/>
+      <w:lvlJc w:val="left"/>
+      <w:pPr>
+        <w:ind w:left="5760" w:hanging="360"/>
+      </w:pPr>
+      <w:rPr>
+        <w:rFonts w:ascii="Symbol" w:hAnsi="Symbol" w:hint="default"/>
+      </w:rPr>
+    </w:lvl>
+    <w:lvl w:ilvl="7" w:tplc="04190003" w:tentative="1">
+      <w:start w:val="1"/>
+      <w:numFmt w:val="bullet"/>
+      <w:lvlText w:val="o"/>
+      <w:lvlJc w:val="left"/>
+      <w:pPr>
+        <w:ind w:left="6480" w:hanging="360"/>
+      </w:pPr>
+      <w:rPr>
+        <w:rFonts w:ascii="Courier New" w:hAnsi="Courier New" w:cs="Courier New" w:hint="default"/>
+      </w:rPr>
+    </w:lvl>
+    <w:lvl w:ilvl="8" w:tplc="04190005" w:tentative="1">
+      <w:start w:val="1"/>
+      <w:numFmt w:val="bullet"/>
+      <w:lvlText w:val=""/>
+      <w:lvlJc w:val="left"/>
+      <w:pPr>
+        <w:ind w:left="7200" w:hanging="360"/>
+      </w:pPr>
+      <w:rPr>
+        <w:rFonts w:ascii="Wingdings" w:hAnsi="Wingdings" w:hint="default"/>
+      </w:rPr>
+    </w:lvl>
+  </w:abstractNum>
+  <w:abstractNum w:abstractNumId="3" w15:restartNumberingAfterBreak="0">
     <w:nsid w:val="44582454"/>
     <w:multiLevelType w:val="hybridMultilevel"/>
     <w:tmpl w:val="CAEA2B46"/>
@@ -3884,7 +7526,7 @@
       </w:rPr>
     </w:lvl>
   </w:abstractNum>
-  <w:abstractNum w:abstractNumId="3" w15:restartNumberingAfterBreak="0">
+  <w:abstractNum w:abstractNumId="4" w15:restartNumberingAfterBreak="0">
     <w:nsid w:val="541A2869"/>
     <w:multiLevelType w:val="hybridMultilevel"/>
     <w:tmpl w:val="FD7C2890"/>
@@ -3997,7 +7639,7 @@
       </w:rPr>
     </w:lvl>
   </w:abstractNum>
-  <w:abstractNum w:abstractNumId="4" w15:restartNumberingAfterBreak="0">
+  <w:abstractNum w:abstractNumId="5" w15:restartNumberingAfterBreak="0">
     <w:nsid w:val="558930FB"/>
     <w:multiLevelType w:val="hybridMultilevel"/>
     <w:tmpl w:val="665EA60C"/>
@@ -4086,7 +7728,7 @@
       </w:pPr>
     </w:lvl>
   </w:abstractNum>
-  <w:abstractNum w:abstractNumId="5" w15:restartNumberingAfterBreak="0">
+  <w:abstractNum w:abstractNumId="6" w15:restartNumberingAfterBreak="0">
     <w:nsid w:val="5CFE4834"/>
     <w:multiLevelType w:val="hybridMultilevel"/>
     <w:tmpl w:val="2B9EB49C"/>
@@ -4175,7 +7817,7 @@
       </w:pPr>
     </w:lvl>
   </w:abstractNum>
-  <w:abstractNum w:abstractNumId="6" w15:restartNumberingAfterBreak="0">
+  <w:abstractNum w:abstractNumId="7" w15:restartNumberingAfterBreak="0">
     <w:nsid w:val="6BBD7C2C"/>
     <w:multiLevelType w:val="hybridMultilevel"/>
     <w:tmpl w:val="7AD01A5C"/>
@@ -4288,7 +7930,7 @@
       </w:rPr>
     </w:lvl>
   </w:abstractNum>
-  <w:abstractNum w:abstractNumId="7" w15:restartNumberingAfterBreak="0">
+  <w:abstractNum w:abstractNumId="8" w15:restartNumberingAfterBreak="0">
     <w:nsid w:val="74CC0AA8"/>
     <w:multiLevelType w:val="hybridMultilevel"/>
     <w:tmpl w:val="ECBA28C8"/>
@@ -4401,7 +8043,7 @@
       </w:rPr>
     </w:lvl>
   </w:abstractNum>
-  <w:abstractNum w:abstractNumId="8" w15:restartNumberingAfterBreak="0">
+  <w:abstractNum w:abstractNumId="9" w15:restartNumberingAfterBreak="0">
     <w:nsid w:val="7720495A"/>
     <w:multiLevelType w:val="hybridMultilevel"/>
     <w:tmpl w:val="92AEC24C"/>
@@ -4490,7 +8132,7 @@
       </w:pPr>
     </w:lvl>
   </w:abstractNum>
-  <w:abstractNum w:abstractNumId="9" w15:restartNumberingAfterBreak="0">
+  <w:abstractNum w:abstractNumId="10" w15:restartNumberingAfterBreak="0">
     <w:nsid w:val="78831C04"/>
     <w:multiLevelType w:val="hybridMultilevel"/>
     <w:tmpl w:val="D7A801DE"/>
@@ -4603,7 +8245,7 @@
       </w:rPr>
     </w:lvl>
   </w:abstractNum>
-  <w:abstractNum w:abstractNumId="10" w15:restartNumberingAfterBreak="0">
+  <w:abstractNum w:abstractNumId="11" w15:restartNumberingAfterBreak="0">
     <w:nsid w:val="7B8C0430"/>
     <w:multiLevelType w:val="hybridMultilevel"/>
     <w:tmpl w:val="82CEA23E"/>
@@ -4693,37 +8335,40 @@
     </w:lvl>
   </w:abstractNum>
   <w:num w:numId="1">
-    <w:abstractNumId w:val="8"/>
+    <w:abstractNumId w:val="9"/>
   </w:num>
   <w:num w:numId="2">
-    <w:abstractNumId w:val="4"/>
+    <w:abstractNumId w:val="5"/>
   </w:num>
   <w:num w:numId="3">
     <w:abstractNumId w:val="1"/>
   </w:num>
   <w:num w:numId="4">
-    <w:abstractNumId w:val="2"/>
+    <w:abstractNumId w:val="3"/>
   </w:num>
   <w:num w:numId="5">
-    <w:abstractNumId w:val="10"/>
+    <w:abstractNumId w:val="11"/>
   </w:num>
   <w:num w:numId="6">
     <w:abstractNumId w:val="0"/>
   </w:num>
   <w:num w:numId="7">
+    <w:abstractNumId w:val="8"/>
+  </w:num>
+  <w:num w:numId="8">
+    <w:abstractNumId w:val="10"/>
+  </w:num>
+  <w:num w:numId="9">
+    <w:abstractNumId w:val="4"/>
+  </w:num>
+  <w:num w:numId="10">
     <w:abstractNumId w:val="7"/>
   </w:num>
-  <w:num w:numId="8">
-    <w:abstractNumId w:val="9"/>
-  </w:num>
-  <w:num w:numId="9">
-    <w:abstractNumId w:val="3"/>
-  </w:num>
-  <w:num w:numId="10">
+  <w:num w:numId="11">
     <w:abstractNumId w:val="6"/>
   </w:num>
-  <w:num w:numId="11">
-    <w:abstractNumId w:val="5"/>
+  <w:num w:numId="12">
+    <w:abstractNumId w:val="2"/>
   </w:num>
 </w:numbering>
 </file>

</xml_diff>